<commit_message>
Architectural requirements to LCAM
</commit_message>
<xml_diff>
--- a/Documentation/LCAM/LCAM.docx
+++ b/Documentation/LCAM/LCAM.docx
@@ -5363,10 +5363,7 @@
       </w:pPr>
       <w:r>
         <w:lastRenderedPageBreak/>
-        <w:t>R</w:t>
-      </w:r>
-      <w:r>
-        <w:t>equirement Model</w:t>
+        <w:t>Requirement Model</w:t>
       </w:r>
     </w:p>
     <w:p>
@@ -5527,6 +5524,7 @@
           </w:tcPr>
           <w:p>
             <w:pPr>
+              <w:spacing w:after="0"/>
               <w:rPr>
                 <w:b/>
               </w:rPr>
@@ -5559,6 +5557,7 @@
           </w:tcPr>
           <w:p>
             <w:pPr>
+              <w:spacing w:after="0"/>
               <w:rPr>
                 <w:b/>
               </w:rPr>
@@ -5591,6 +5590,7 @@
           </w:tcPr>
           <w:p>
             <w:pPr>
+              <w:spacing w:after="0"/>
               <w:jc w:val="center"/>
               <w:rPr>
                 <w:b/>
@@ -5624,6 +5624,7 @@
           </w:tcPr>
           <w:p>
             <w:pPr>
+              <w:spacing w:after="0"/>
               <w:rPr>
                 <w:b/>
               </w:rPr>
@@ -5656,6 +5657,7 @@
           </w:tcPr>
           <w:p>
             <w:pPr>
+              <w:spacing w:after="0"/>
               <w:rPr>
                 <w:b/>
               </w:rPr>
@@ -5688,6 +5690,7 @@
           </w:tcPr>
           <w:p>
             <w:pPr>
+              <w:spacing w:after="0"/>
               <w:rPr>
                 <w:b/>
               </w:rPr>
@@ -7692,12 +7695,2831 @@
       </w:r>
     </w:p>
     <w:p>
-      <w:bookmarkStart w:id="35" w:name="_GoBack"/>
+      <w:r>
+        <w:br w:type="page"/>
+      </w:r>
+    </w:p>
+    <w:p>
+      <w:pPr>
+        <w:sectPr>
+          <w:pgSz w:w="16838" w:h="11906" w:orient="landscape"/>
+          <w:pgMar w:top="993" w:right="1440" w:bottom="1135" w:left="1440" w:header="709" w:footer="709" w:gutter="0"/>
+          <w:cols w:space="708"/>
+          <w:docGrid w:linePitch="360"/>
+        </w:sectPr>
+      </w:pPr>
+    </w:p>
+    <w:p>
+      <w:pPr>
+        <w:pStyle w:val="Heading1"/>
+        <w:spacing w:after="240"/>
+      </w:pPr>
+      <w:bookmarkStart w:id="35" w:name="_Toc511563339"/>
+      <w:r>
+        <w:lastRenderedPageBreak/>
+        <w:t>Architecture Proposal</w:t>
+      </w:r>
       <w:bookmarkEnd w:id="35"/>
     </w:p>
+    <w:p>
+      <w:pPr>
+        <w:pStyle w:val="Heading2"/>
+        <w:spacing w:after="240"/>
+      </w:pPr>
+      <w:bookmarkStart w:id="36" w:name="_Toc511563340"/>
+      <w:r>
+        <w:t>Purpose</w:t>
+      </w:r>
+      <w:bookmarkEnd w:id="36"/>
+    </w:p>
+    <w:p>
+      <w:r>
+        <w:t>This document describes the philosophy, decisions, constraints, justifications, significant elements, and any other overarching aspects of the system that shape the design and implementation.</w:t>
+      </w:r>
+    </w:p>
+    <w:p>
+      <w:pPr>
+        <w:pStyle w:val="Heading3"/>
+      </w:pPr>
+      <w:r>
+        <w:t>Architectural Goals and Philosophy</w:t>
+      </w:r>
+    </w:p>
+    <w:p>
+      <w:r>
+        <w:t>The most important goal of this project is increasing the reliability of a User Application Service; hence all the high priority non-functional requirements link directly to this and it’s also the primary architectural design goal. By directly designing for reliability we incorporate it foundationally into our final product; part of this reliability focused design is a large amount of time initially invested into accurately and exhaustively planning out the project to meet all the functional and non-functional requirements.</w:t>
+      </w:r>
+    </w:p>
+    <w:p>
+      <w:r>
+        <w:t xml:space="preserve">An underlying requirement of reliability at the code level is rigorous full suite testing and a focus of strong adherence to code quality/style guidelines. This reduces errors, as well as improves maintainability. </w:t>
+      </w:r>
+    </w:p>
+    <w:p>
+      <w:r>
+        <w:t>Key to the implementation of reliability is usability, therefore there is also a focus on the design of the usability of the library. To reinforce usability for the product, there will also be complete documentation available to ease integration.</w:t>
+      </w:r>
+    </w:p>
+    <w:p>
+      <w:r>
+        <w:t xml:space="preserve">The final library needs to maintain functionality in a system with up to a minority of its nodes </w:t>
+      </w:r>
+      <w:proofErr w:type="gramStart"/>
+      <w:r>
+        <w:t>failed, and</w:t>
+      </w:r>
+      <w:proofErr w:type="gramEnd"/>
+      <w:r>
+        <w:t xml:space="preserve"> will be put into potentially hostile environments in terms up frequently failing nodes.</w:t>
+      </w:r>
+    </w:p>
+    <w:p/>
+    <w:p>
+      <w:r>
+        <w:br w:type="page"/>
+      </w:r>
+    </w:p>
+    <w:p>
+      <w:pPr>
+        <w:pStyle w:val="Heading3"/>
+        <w:spacing w:after="240"/>
+      </w:pPr>
+      <w:bookmarkStart w:id="37" w:name="_xzfbfk4vc6ky" w:colFirst="0" w:colLast="0"/>
+      <w:bookmarkEnd w:id="37"/>
+      <w:r>
+        <w:lastRenderedPageBreak/>
+        <w:t>Assumptions and Dependencies</w:t>
+      </w:r>
+    </w:p>
+    <w:p>
+      <w:r>
+        <w:t>Assumptions:</w:t>
+      </w:r>
+    </w:p>
+    <w:p>
+      <w:pPr>
+        <w:numPr>
+          <w:ilvl w:val="0"/>
+          <w:numId w:val="43"/>
+        </w:numPr>
+        <w:spacing w:after="0" w:line="276" w:lineRule="auto"/>
+        <w:contextualSpacing/>
+      </w:pPr>
+      <w:r>
+        <w:t>Market need for consensus library, specifically in .NET</w:t>
+      </w:r>
+    </w:p>
+    <w:p>
+      <w:pPr>
+        <w:numPr>
+          <w:ilvl w:val="0"/>
+          <w:numId w:val="43"/>
+        </w:numPr>
+        <w:spacing w:after="0" w:line="276" w:lineRule="auto"/>
+        <w:contextualSpacing/>
+      </w:pPr>
+      <w:r>
+        <w:t>Performance and latency overhead of consensus is manageable without negatively impacting customer experience</w:t>
+      </w:r>
+    </w:p>
+    <w:p>
+      <w:pPr>
+        <w:numPr>
+          <w:ilvl w:val="0"/>
+          <w:numId w:val="43"/>
+        </w:numPr>
+        <w:spacing w:after="0" w:line="276" w:lineRule="auto"/>
+        <w:contextualSpacing/>
+      </w:pPr>
+      <w:r>
+        <w:t>Requirement for security and the impact of that overhead is acceptable</w:t>
+      </w:r>
+    </w:p>
+    <w:p>
+      <w:pPr>
+        <w:numPr>
+          <w:ilvl w:val="0"/>
+          <w:numId w:val="43"/>
+        </w:numPr>
+        <w:spacing w:after="0" w:line="276" w:lineRule="auto"/>
+        <w:contextualSpacing/>
+      </w:pPr>
+      <w:r>
+        <w:t>The limitation of compatibility in cross-platform implementation for mobile is limited to Xamarin is acceptable</w:t>
+      </w:r>
+    </w:p>
+    <w:p>
+      <w:pPr>
+        <w:numPr>
+          <w:ilvl w:val="0"/>
+          <w:numId w:val="43"/>
+        </w:numPr>
+        <w:spacing w:after="0" w:line="276" w:lineRule="auto"/>
+        <w:contextualSpacing/>
+      </w:pPr>
+      <w:r>
+        <w:t>Dynamic cluster membership, including increase and decreases cluster size/scalability is an important feature to the developers</w:t>
+      </w:r>
+    </w:p>
+    <w:p>
+      <w:pPr>
+        <w:numPr>
+          <w:ilvl w:val="0"/>
+          <w:numId w:val="43"/>
+        </w:numPr>
+        <w:spacing w:after="0" w:line="276" w:lineRule="auto"/>
+        <w:contextualSpacing/>
+      </w:pPr>
+      <w:r>
+        <w:t>Designing this library as free and open source software will not detrimentally inhibit company adoption and that auditability is important</w:t>
+      </w:r>
+    </w:p>
+    <w:p>
+      <w:pPr>
+        <w:numPr>
+          <w:ilvl w:val="0"/>
+          <w:numId w:val="43"/>
+        </w:numPr>
+        <w:spacing w:after="0" w:line="276" w:lineRule="auto"/>
+        <w:contextualSpacing/>
+      </w:pPr>
+      <w:r>
+        <w:t>That developers would utilise the debug logging features of the library to diagnose their issues</w:t>
+      </w:r>
+    </w:p>
+    <w:p>
+      <w:pPr>
+        <w:numPr>
+          <w:ilvl w:val="0"/>
+          <w:numId w:val="43"/>
+        </w:numPr>
+        <w:spacing w:after="0" w:line="276" w:lineRule="auto"/>
+        <w:contextualSpacing/>
+      </w:pPr>
+      <w:r>
+        <w:t>That developers would report back any bugs or issues with library back, so they may be resolved</w:t>
+      </w:r>
+    </w:p>
+    <w:p/>
+    <w:p>
+      <w:r>
+        <w:t>Dependencies:</w:t>
+      </w:r>
+    </w:p>
+    <w:p>
+      <w:pPr>
+        <w:numPr>
+          <w:ilvl w:val="0"/>
+          <w:numId w:val="44"/>
+        </w:numPr>
+        <w:spacing w:after="0" w:line="276" w:lineRule="auto"/>
+        <w:contextualSpacing/>
+      </w:pPr>
+      <w:r>
+        <w:t>Developer implementing the programming required to read/write User Application Service state information into the consensus log</w:t>
+      </w:r>
+    </w:p>
+    <w:p>
+      <w:pPr>
+        <w:numPr>
+          <w:ilvl w:val="0"/>
+          <w:numId w:val="44"/>
+        </w:numPr>
+        <w:spacing w:after="0" w:line="276" w:lineRule="auto"/>
+        <w:contextualSpacing/>
+      </w:pPr>
+      <w:r>
+        <w:t xml:space="preserve">Developer </w:t>
+      </w:r>
+      <w:proofErr w:type="gramStart"/>
+      <w:r>
+        <w:t>is able to</w:t>
+      </w:r>
+      <w:proofErr w:type="gramEnd"/>
+      <w:r>
+        <w:t xml:space="preserve"> start a User Application Service off of solely the information contained within the consensus log</w:t>
+      </w:r>
+    </w:p>
+    <w:p>
+      <w:pPr>
+        <w:numPr>
+          <w:ilvl w:val="0"/>
+          <w:numId w:val="44"/>
+        </w:numPr>
+        <w:spacing w:after="0" w:line="276" w:lineRule="auto"/>
+        <w:contextualSpacing/>
+      </w:pPr>
+      <w:r>
+        <w:t>Developer implementing or having load balancing logic in any User Application Client accessing the active User Application Service. This may simply include failover at the IP level between the Cluster of Application Servers.</w:t>
+      </w:r>
+    </w:p>
+    <w:p>
+      <w:pPr>
+        <w:numPr>
+          <w:ilvl w:val="0"/>
+          <w:numId w:val="44"/>
+        </w:numPr>
+        <w:spacing w:after="0" w:line="276" w:lineRule="auto"/>
+        <w:contextualSpacing/>
+      </w:pPr>
+      <w:r>
+        <w:t>Developer will either manually specify node networking addresses or enable a lobby system in their own User Application Service to supply them as required to the library for the starting of the cluster</w:t>
+      </w:r>
+    </w:p>
+    <w:p>
+      <w:r>
+        <w:br w:type="page"/>
+      </w:r>
+    </w:p>
+    <w:p>
+      <w:pPr>
+        <w:pStyle w:val="Heading3"/>
+      </w:pPr>
+      <w:bookmarkStart w:id="38" w:name="_m0mg2d5i46r5" w:colFirst="0" w:colLast="0"/>
+      <w:bookmarkEnd w:id="38"/>
+      <w:r>
+        <w:lastRenderedPageBreak/>
+        <w:t>Architecturally Significant Requirements</w:t>
+      </w:r>
+    </w:p>
+    <w:p>
+      <w:pPr>
+        <w:numPr>
+          <w:ilvl w:val="0"/>
+          <w:numId w:val="45"/>
+        </w:numPr>
+        <w:spacing w:after="0" w:line="276" w:lineRule="auto"/>
+        <w:contextualSpacing/>
+      </w:pPr>
+      <w:r>
+        <w:t>The system must be able to communicate over a network</w:t>
+      </w:r>
+    </w:p>
+    <w:p>
+      <w:pPr>
+        <w:numPr>
+          <w:ilvl w:val="0"/>
+          <w:numId w:val="45"/>
+        </w:numPr>
+        <w:spacing w:after="0" w:line="276" w:lineRule="auto"/>
+        <w:contextualSpacing/>
+      </w:pPr>
+      <w:r>
+        <w:t>The system must be able to maintain consensus between distributed network nodes</w:t>
+      </w:r>
+    </w:p>
+    <w:p>
+      <w:pPr>
+        <w:numPr>
+          <w:ilvl w:val="0"/>
+          <w:numId w:val="45"/>
+        </w:numPr>
+        <w:spacing w:after="0" w:line="276" w:lineRule="auto"/>
+        <w:contextualSpacing/>
+      </w:pPr>
+      <w:r>
+        <w:t>The system must be able to maintain a consistent replicated log</w:t>
+      </w:r>
+    </w:p>
+    <w:p>
+      <w:pPr>
+        <w:numPr>
+          <w:ilvl w:val="0"/>
+          <w:numId w:val="45"/>
+        </w:numPr>
+        <w:spacing w:after="0" w:line="276" w:lineRule="auto"/>
+        <w:contextualSpacing/>
+      </w:pPr>
+      <w:r>
+        <w:t xml:space="preserve">The system must be able to survive failures up to a minority of </w:t>
+      </w:r>
+      <w:proofErr w:type="spellStart"/>
+      <w:r>
+        <w:t>it’s</w:t>
+      </w:r>
+      <w:proofErr w:type="spellEnd"/>
+      <w:r>
+        <w:t xml:space="preserve"> nodes</w:t>
+      </w:r>
+    </w:p>
+    <w:p>
+      <w:pPr>
+        <w:numPr>
+          <w:ilvl w:val="0"/>
+          <w:numId w:val="45"/>
+        </w:numPr>
+        <w:spacing w:after="0" w:line="276" w:lineRule="auto"/>
+        <w:contextualSpacing/>
+      </w:pPr>
+      <w:r>
+        <w:t>The system must be as easy as possible to implement into existing projects</w:t>
+      </w:r>
+    </w:p>
+    <w:p>
+      <w:pPr>
+        <w:numPr>
+          <w:ilvl w:val="0"/>
+          <w:numId w:val="45"/>
+        </w:numPr>
+        <w:spacing w:after="0" w:line="276" w:lineRule="auto"/>
+        <w:contextualSpacing/>
+      </w:pPr>
+      <w:r>
+        <w:t>The system must be as reliable as possible</w:t>
+      </w:r>
+    </w:p>
+    <w:p>
+      <w:r>
+        <w:br w:type="page"/>
+      </w:r>
+    </w:p>
+    <w:p>
+      <w:pPr>
+        <w:pStyle w:val="Heading3"/>
+        <w:spacing w:after="240"/>
+      </w:pPr>
+      <w:bookmarkStart w:id="39" w:name="_23nwbnshguz0" w:colFirst="0" w:colLast="0"/>
+      <w:bookmarkEnd w:id="39"/>
+      <w:r>
+        <w:lastRenderedPageBreak/>
+        <w:t>Decisions, Constraints, and Justifications</w:t>
+      </w:r>
+    </w:p>
+    <w:tbl>
+      <w:tblPr>
+        <w:tblW w:w="9360" w:type="dxa"/>
+        <w:tblInd w:w="100" w:type="dxa"/>
+        <w:tblBorders>
+          <w:top w:val="single" w:sz="8" w:space="0" w:color="000000"/>
+          <w:left w:val="single" w:sz="8" w:space="0" w:color="000000"/>
+          <w:bottom w:val="single" w:sz="8" w:space="0" w:color="000000"/>
+          <w:right w:val="single" w:sz="8" w:space="0" w:color="000000"/>
+          <w:insideH w:val="single" w:sz="8" w:space="0" w:color="000000"/>
+          <w:insideV w:val="single" w:sz="8" w:space="0" w:color="000000"/>
+        </w:tblBorders>
+        <w:tblLayout w:type="fixed"/>
+        <w:tblLook w:val="0600" w:firstRow="0" w:lastRow="0" w:firstColumn="0" w:lastColumn="0" w:noHBand="1" w:noVBand="1"/>
+      </w:tblPr>
+      <w:tblGrid>
+        <w:gridCol w:w="2130"/>
+        <w:gridCol w:w="7230"/>
+      </w:tblGrid>
+      <w:tr>
+        <w:tc>
+          <w:tcPr>
+            <w:tcW w:w="2130" w:type="dxa"/>
+            <w:shd w:val="clear" w:color="auto" w:fill="BFBFBF" w:themeFill="background1" w:themeFillShade="BF"/>
+            <w:tcMar>
+              <w:top w:w="100" w:type="dxa"/>
+              <w:left w:w="100" w:type="dxa"/>
+              <w:bottom w:w="100" w:type="dxa"/>
+              <w:right w:w="100" w:type="dxa"/>
+            </w:tcMar>
+            <w:vAlign w:val="center"/>
+          </w:tcPr>
+          <w:p>
+            <w:pPr>
+              <w:pBdr>
+                <w:top w:val="nil"/>
+                <w:left w:val="nil"/>
+                <w:bottom w:val="nil"/>
+                <w:right w:val="nil"/>
+                <w:between w:val="nil"/>
+              </w:pBdr>
+              <w:spacing w:after="0"/>
+              <w:rPr>
+                <w:b/>
+              </w:rPr>
+            </w:pPr>
+            <w:r>
+              <w:rPr>
+                <w:b/>
+              </w:rPr>
+              <w:t>Decision</w:t>
+            </w:r>
+          </w:p>
+        </w:tc>
+        <w:tc>
+          <w:tcPr>
+            <w:tcW w:w="7230" w:type="dxa"/>
+            <w:shd w:val="clear" w:color="auto" w:fill="BFBFBF" w:themeFill="background1" w:themeFillShade="BF"/>
+            <w:tcMar>
+              <w:top w:w="100" w:type="dxa"/>
+              <w:left w:w="100" w:type="dxa"/>
+              <w:bottom w:w="100" w:type="dxa"/>
+              <w:right w:w="100" w:type="dxa"/>
+            </w:tcMar>
+            <w:vAlign w:val="center"/>
+          </w:tcPr>
+          <w:p>
+            <w:pPr>
+              <w:pBdr>
+                <w:top w:val="nil"/>
+                <w:left w:val="nil"/>
+                <w:bottom w:val="nil"/>
+                <w:right w:val="nil"/>
+                <w:between w:val="nil"/>
+              </w:pBdr>
+              <w:spacing w:after="0"/>
+              <w:rPr>
+                <w:b/>
+              </w:rPr>
+            </w:pPr>
+            <w:r>
+              <w:rPr>
+                <w:b/>
+              </w:rPr>
+              <w:t>Justification</w:t>
+            </w:r>
+          </w:p>
+        </w:tc>
+      </w:tr>
+      <w:tr>
+        <w:tc>
+          <w:tcPr>
+            <w:tcW w:w="2130" w:type="dxa"/>
+            <w:shd w:val="clear" w:color="auto" w:fill="auto"/>
+            <w:tcMar>
+              <w:top w:w="100" w:type="dxa"/>
+              <w:left w:w="100" w:type="dxa"/>
+              <w:bottom w:w="100" w:type="dxa"/>
+              <w:right w:w="100" w:type="dxa"/>
+            </w:tcMar>
+          </w:tcPr>
+          <w:p>
+            <w:pPr>
+              <w:widowControl w:val="0"/>
+              <w:pBdr>
+                <w:top w:val="nil"/>
+                <w:left w:val="nil"/>
+                <w:bottom w:val="nil"/>
+                <w:right w:val="nil"/>
+                <w:between w:val="nil"/>
+              </w:pBdr>
+              <w:spacing w:line="240" w:lineRule="auto"/>
+            </w:pPr>
+            <w:r>
+              <w:t>C# language using .NET framework</w:t>
+            </w:r>
+          </w:p>
+        </w:tc>
+        <w:tc>
+          <w:tcPr>
+            <w:tcW w:w="7230" w:type="dxa"/>
+            <w:shd w:val="clear" w:color="auto" w:fill="auto"/>
+            <w:tcMar>
+              <w:top w:w="100" w:type="dxa"/>
+              <w:left w:w="100" w:type="dxa"/>
+              <w:bottom w:w="100" w:type="dxa"/>
+              <w:right w:w="100" w:type="dxa"/>
+            </w:tcMar>
+          </w:tcPr>
+          <w:p>
+            <w:pPr>
+              <w:widowControl w:val="0"/>
+              <w:pBdr>
+                <w:top w:val="nil"/>
+                <w:left w:val="nil"/>
+                <w:bottom w:val="nil"/>
+                <w:right w:val="nil"/>
+                <w:between w:val="nil"/>
+              </w:pBdr>
+              <w:spacing w:line="240" w:lineRule="auto"/>
+            </w:pPr>
+            <w:r>
+              <w:t xml:space="preserve">C# is the </w:t>
+            </w:r>
+            <w:hyperlink r:id="rId31" w:anchor="most-popular-technologies">
+              <w:r>
+                <w:rPr>
+                  <w:color w:val="1155CC"/>
+                  <w:u w:val="single"/>
+                </w:rPr>
+                <w:t>second most popular language of 2017</w:t>
+              </w:r>
+            </w:hyperlink>
+            <w:r>
+              <w:t>, so using it will make our library available to a wide range of developers</w:t>
+            </w:r>
+          </w:p>
+        </w:tc>
+      </w:tr>
+      <w:tr>
+        <w:tc>
+          <w:tcPr>
+            <w:tcW w:w="2130" w:type="dxa"/>
+            <w:shd w:val="clear" w:color="auto" w:fill="auto"/>
+            <w:tcMar>
+              <w:top w:w="100" w:type="dxa"/>
+              <w:left w:w="100" w:type="dxa"/>
+              <w:bottom w:w="100" w:type="dxa"/>
+              <w:right w:w="100" w:type="dxa"/>
+            </w:tcMar>
+          </w:tcPr>
+          <w:p>
+            <w:pPr>
+              <w:widowControl w:val="0"/>
+              <w:pBdr>
+                <w:top w:val="nil"/>
+                <w:left w:val="nil"/>
+                <w:bottom w:val="nil"/>
+                <w:right w:val="nil"/>
+                <w:between w:val="nil"/>
+              </w:pBdr>
+              <w:spacing w:line="240" w:lineRule="auto"/>
+            </w:pPr>
+            <w:r>
+              <w:t>C# over Java</w:t>
+            </w:r>
+          </w:p>
+        </w:tc>
+        <w:tc>
+          <w:tcPr>
+            <w:tcW w:w="7230" w:type="dxa"/>
+            <w:shd w:val="clear" w:color="auto" w:fill="auto"/>
+            <w:tcMar>
+              <w:top w:w="100" w:type="dxa"/>
+              <w:left w:w="100" w:type="dxa"/>
+              <w:bottom w:w="100" w:type="dxa"/>
+              <w:right w:w="100" w:type="dxa"/>
+            </w:tcMar>
+          </w:tcPr>
+          <w:p>
+            <w:pPr>
+              <w:widowControl w:val="0"/>
+              <w:pBdr>
+                <w:top w:val="nil"/>
+                <w:left w:val="nil"/>
+                <w:bottom w:val="nil"/>
+                <w:right w:val="nil"/>
+                <w:between w:val="nil"/>
+              </w:pBdr>
+              <w:spacing w:line="240" w:lineRule="auto"/>
+            </w:pPr>
+            <w:r>
+              <w:t>The more mature library integration framework of C# (</w:t>
+            </w:r>
+            <w:hyperlink r:id="rId32" w:history="1">
+              <w:r>
+                <w:rPr>
+                  <w:rStyle w:val="Hyperlink"/>
+                </w:rPr>
+                <w:t>NuGet</w:t>
+              </w:r>
+            </w:hyperlink>
+            <w:r>
+              <w:t>) over Java outweighs the 5 percentage points of difference in their popularity</w:t>
+            </w:r>
+          </w:p>
+        </w:tc>
+      </w:tr>
+      <w:tr>
+        <w:tc>
+          <w:tcPr>
+            <w:tcW w:w="2130" w:type="dxa"/>
+            <w:shd w:val="clear" w:color="auto" w:fill="auto"/>
+            <w:tcMar>
+              <w:top w:w="100" w:type="dxa"/>
+              <w:left w:w="100" w:type="dxa"/>
+              <w:bottom w:w="100" w:type="dxa"/>
+              <w:right w:w="100" w:type="dxa"/>
+            </w:tcMar>
+          </w:tcPr>
+          <w:p>
+            <w:pPr>
+              <w:widowControl w:val="0"/>
+              <w:pBdr>
+                <w:top w:val="nil"/>
+                <w:left w:val="nil"/>
+                <w:bottom w:val="nil"/>
+                <w:right w:val="nil"/>
+                <w:between w:val="nil"/>
+              </w:pBdr>
+              <w:spacing w:line="240" w:lineRule="auto"/>
+            </w:pPr>
+            <w:r>
+              <w:t>.NET Standard</w:t>
+            </w:r>
+          </w:p>
+        </w:tc>
+        <w:tc>
+          <w:tcPr>
+            <w:tcW w:w="7230" w:type="dxa"/>
+            <w:shd w:val="clear" w:color="auto" w:fill="auto"/>
+            <w:tcMar>
+              <w:top w:w="100" w:type="dxa"/>
+              <w:left w:w="100" w:type="dxa"/>
+              <w:bottom w:w="100" w:type="dxa"/>
+              <w:right w:w="100" w:type="dxa"/>
+            </w:tcMar>
+          </w:tcPr>
+          <w:p>
+            <w:pPr>
+              <w:widowControl w:val="0"/>
+              <w:pBdr>
+                <w:top w:val="nil"/>
+                <w:left w:val="nil"/>
+                <w:bottom w:val="nil"/>
+                <w:right w:val="nil"/>
+                <w:between w:val="nil"/>
+              </w:pBdr>
+              <w:spacing w:line="240" w:lineRule="auto"/>
+            </w:pPr>
+            <w:r>
+              <w:t>.NET Standard is a subset of functions in the .NET framework which is. Although this makes development more difficult due to the reduction of prebuilt libraries</w:t>
+            </w:r>
+          </w:p>
+        </w:tc>
+      </w:tr>
+      <w:tr>
+        <w:tc>
+          <w:tcPr>
+            <w:tcW w:w="2130" w:type="dxa"/>
+            <w:shd w:val="clear" w:color="auto" w:fill="auto"/>
+            <w:tcMar>
+              <w:top w:w="100" w:type="dxa"/>
+              <w:left w:w="100" w:type="dxa"/>
+              <w:bottom w:w="100" w:type="dxa"/>
+              <w:right w:w="100" w:type="dxa"/>
+            </w:tcMar>
+          </w:tcPr>
+          <w:p>
+            <w:pPr>
+              <w:widowControl w:val="0"/>
+              <w:pBdr>
+                <w:top w:val="nil"/>
+                <w:left w:val="nil"/>
+                <w:bottom w:val="nil"/>
+                <w:right w:val="nil"/>
+                <w:between w:val="nil"/>
+              </w:pBdr>
+              <w:spacing w:line="240" w:lineRule="auto"/>
+            </w:pPr>
+            <w:r>
+              <w:t>Bitbucket</w:t>
+            </w:r>
+          </w:p>
+        </w:tc>
+        <w:tc>
+          <w:tcPr>
+            <w:tcW w:w="7230" w:type="dxa"/>
+            <w:shd w:val="clear" w:color="auto" w:fill="auto"/>
+            <w:tcMar>
+              <w:top w:w="100" w:type="dxa"/>
+              <w:left w:w="100" w:type="dxa"/>
+              <w:bottom w:w="100" w:type="dxa"/>
+              <w:right w:w="100" w:type="dxa"/>
+            </w:tcMar>
+          </w:tcPr>
+          <w:p>
+            <w:pPr>
+              <w:widowControl w:val="0"/>
+              <w:pBdr>
+                <w:top w:val="nil"/>
+                <w:left w:val="nil"/>
+                <w:bottom w:val="nil"/>
+                <w:right w:val="nil"/>
+                <w:between w:val="nil"/>
+              </w:pBdr>
+              <w:spacing w:line="240" w:lineRule="auto"/>
+            </w:pPr>
+            <w:r>
+              <w:t>Developer familiarity and the ability to have repos private during development</w:t>
+            </w:r>
+          </w:p>
+        </w:tc>
+      </w:tr>
+      <w:tr>
+        <w:tc>
+          <w:tcPr>
+            <w:tcW w:w="2130" w:type="dxa"/>
+            <w:shd w:val="clear" w:color="auto" w:fill="auto"/>
+            <w:tcMar>
+              <w:top w:w="100" w:type="dxa"/>
+              <w:left w:w="100" w:type="dxa"/>
+              <w:bottom w:w="100" w:type="dxa"/>
+              <w:right w:w="100" w:type="dxa"/>
+            </w:tcMar>
+          </w:tcPr>
+          <w:p>
+            <w:pPr>
+              <w:widowControl w:val="0"/>
+              <w:pBdr>
+                <w:top w:val="nil"/>
+                <w:left w:val="nil"/>
+                <w:bottom w:val="nil"/>
+                <w:right w:val="nil"/>
+                <w:between w:val="nil"/>
+              </w:pBdr>
+              <w:spacing w:line="240" w:lineRule="auto"/>
+            </w:pPr>
+            <w:r>
+              <w:t>Full suite unit testing</w:t>
+            </w:r>
+          </w:p>
+        </w:tc>
+        <w:tc>
+          <w:tcPr>
+            <w:tcW w:w="7230" w:type="dxa"/>
+            <w:shd w:val="clear" w:color="auto" w:fill="auto"/>
+            <w:tcMar>
+              <w:top w:w="100" w:type="dxa"/>
+              <w:left w:w="100" w:type="dxa"/>
+              <w:bottom w:w="100" w:type="dxa"/>
+              <w:right w:w="100" w:type="dxa"/>
+            </w:tcMar>
+          </w:tcPr>
+          <w:p>
+            <w:pPr>
+              <w:widowControl w:val="0"/>
+              <w:pBdr>
+                <w:top w:val="nil"/>
+                <w:left w:val="nil"/>
+                <w:bottom w:val="nil"/>
+                <w:right w:val="nil"/>
+                <w:between w:val="nil"/>
+              </w:pBdr>
+              <w:spacing w:line="240" w:lineRule="auto"/>
+            </w:pPr>
+            <w:r>
+              <w:t>As reliability is the most important functional requirement, we want to ensure not only that the code is working as intended, but also that changes to the code impact functionality</w:t>
+            </w:r>
+          </w:p>
+        </w:tc>
+      </w:tr>
+      <w:tr>
+        <w:tc>
+          <w:tcPr>
+            <w:tcW w:w="2130" w:type="dxa"/>
+            <w:shd w:val="clear" w:color="auto" w:fill="auto"/>
+            <w:tcMar>
+              <w:top w:w="100" w:type="dxa"/>
+              <w:left w:w="100" w:type="dxa"/>
+              <w:bottom w:w="100" w:type="dxa"/>
+              <w:right w:w="100" w:type="dxa"/>
+            </w:tcMar>
+          </w:tcPr>
+          <w:p>
+            <w:pPr>
+              <w:widowControl w:val="0"/>
+              <w:pBdr>
+                <w:top w:val="nil"/>
+                <w:left w:val="nil"/>
+                <w:bottom w:val="nil"/>
+                <w:right w:val="nil"/>
+                <w:between w:val="nil"/>
+              </w:pBdr>
+              <w:spacing w:line="240" w:lineRule="auto"/>
+            </w:pPr>
+            <w:r>
+              <w:t>Style guide</w:t>
+            </w:r>
+          </w:p>
+        </w:tc>
+        <w:tc>
+          <w:tcPr>
+            <w:tcW w:w="7230" w:type="dxa"/>
+            <w:shd w:val="clear" w:color="auto" w:fill="auto"/>
+            <w:tcMar>
+              <w:top w:w="100" w:type="dxa"/>
+              <w:left w:w="100" w:type="dxa"/>
+              <w:bottom w:w="100" w:type="dxa"/>
+              <w:right w:w="100" w:type="dxa"/>
+            </w:tcMar>
+          </w:tcPr>
+          <w:p>
+            <w:pPr>
+              <w:widowControl w:val="0"/>
+              <w:pBdr>
+                <w:top w:val="nil"/>
+                <w:left w:val="nil"/>
+                <w:bottom w:val="nil"/>
+                <w:right w:val="nil"/>
+                <w:between w:val="nil"/>
+              </w:pBdr>
+              <w:spacing w:line="240" w:lineRule="auto"/>
+            </w:pPr>
+            <w:r>
+              <w:t>Part of releasing open source code while easing development and maintenance of it by disparate developers is ensuring strict adherence to coding standards</w:t>
+            </w:r>
+          </w:p>
+        </w:tc>
+      </w:tr>
+      <w:tr>
+        <w:tc>
+          <w:tcPr>
+            <w:tcW w:w="2130" w:type="dxa"/>
+            <w:shd w:val="clear" w:color="auto" w:fill="auto"/>
+            <w:tcMar>
+              <w:top w:w="100" w:type="dxa"/>
+              <w:left w:w="100" w:type="dxa"/>
+              <w:bottom w:w="100" w:type="dxa"/>
+              <w:right w:w="100" w:type="dxa"/>
+            </w:tcMar>
+          </w:tcPr>
+          <w:p>
+            <w:pPr>
+              <w:widowControl w:val="0"/>
+              <w:pBdr>
+                <w:top w:val="nil"/>
+                <w:left w:val="nil"/>
+                <w:bottom w:val="nil"/>
+                <w:right w:val="nil"/>
+                <w:between w:val="nil"/>
+              </w:pBdr>
+              <w:spacing w:line="240" w:lineRule="auto"/>
+            </w:pPr>
+            <w:r>
+              <w:t>Code review</w:t>
+            </w:r>
+          </w:p>
+        </w:tc>
+        <w:tc>
+          <w:tcPr>
+            <w:tcW w:w="7230" w:type="dxa"/>
+            <w:shd w:val="clear" w:color="auto" w:fill="auto"/>
+            <w:tcMar>
+              <w:top w:w="100" w:type="dxa"/>
+              <w:left w:w="100" w:type="dxa"/>
+              <w:bottom w:w="100" w:type="dxa"/>
+              <w:right w:w="100" w:type="dxa"/>
+            </w:tcMar>
+          </w:tcPr>
+          <w:p>
+            <w:pPr>
+              <w:spacing w:line="240" w:lineRule="auto"/>
+            </w:pPr>
+            <w:r>
+              <w:t>With reliability such an important non-functional requirement, systematic independent party examination of code is put in place to find bugs as early as possible, as well as maintain adherence to style guide.</w:t>
+            </w:r>
+          </w:p>
+        </w:tc>
+      </w:tr>
+      <w:tr>
+        <w:tc>
+          <w:tcPr>
+            <w:tcW w:w="2130" w:type="dxa"/>
+            <w:shd w:val="clear" w:color="auto" w:fill="auto"/>
+            <w:tcMar>
+              <w:top w:w="100" w:type="dxa"/>
+              <w:left w:w="100" w:type="dxa"/>
+              <w:bottom w:w="100" w:type="dxa"/>
+              <w:right w:w="100" w:type="dxa"/>
+            </w:tcMar>
+          </w:tcPr>
+          <w:p>
+            <w:pPr>
+              <w:widowControl w:val="0"/>
+              <w:pBdr>
+                <w:top w:val="nil"/>
+                <w:left w:val="nil"/>
+                <w:bottom w:val="nil"/>
+                <w:right w:val="nil"/>
+                <w:between w:val="nil"/>
+              </w:pBdr>
+              <w:spacing w:line="240" w:lineRule="auto"/>
+            </w:pPr>
+            <w:r>
+              <w:t>Documentation</w:t>
+            </w:r>
+          </w:p>
+        </w:tc>
+        <w:tc>
+          <w:tcPr>
+            <w:tcW w:w="7230" w:type="dxa"/>
+            <w:shd w:val="clear" w:color="auto" w:fill="auto"/>
+            <w:tcMar>
+              <w:top w:w="100" w:type="dxa"/>
+              <w:left w:w="100" w:type="dxa"/>
+              <w:bottom w:w="100" w:type="dxa"/>
+              <w:right w:w="100" w:type="dxa"/>
+            </w:tcMar>
+          </w:tcPr>
+          <w:p>
+            <w:pPr>
+              <w:widowControl w:val="0"/>
+              <w:pBdr>
+                <w:top w:val="nil"/>
+                <w:left w:val="nil"/>
+                <w:bottom w:val="nil"/>
+                <w:right w:val="nil"/>
+                <w:between w:val="nil"/>
+              </w:pBdr>
+              <w:spacing w:line="240" w:lineRule="auto"/>
+            </w:pPr>
+            <w:r>
+              <w:t xml:space="preserve">To enhance usability, thorough clearly and consistent documentation </w:t>
+            </w:r>
+          </w:p>
+        </w:tc>
+      </w:tr>
+      <w:tr>
+        <w:tc>
+          <w:tcPr>
+            <w:tcW w:w="2130" w:type="dxa"/>
+            <w:shd w:val="clear" w:color="auto" w:fill="auto"/>
+            <w:tcMar>
+              <w:top w:w="100" w:type="dxa"/>
+              <w:left w:w="100" w:type="dxa"/>
+              <w:bottom w:w="100" w:type="dxa"/>
+              <w:right w:w="100" w:type="dxa"/>
+            </w:tcMar>
+          </w:tcPr>
+          <w:p>
+            <w:pPr>
+              <w:widowControl w:val="0"/>
+              <w:pBdr>
+                <w:top w:val="nil"/>
+                <w:left w:val="nil"/>
+                <w:bottom w:val="nil"/>
+                <w:right w:val="nil"/>
+                <w:between w:val="nil"/>
+              </w:pBdr>
+              <w:spacing w:line="240" w:lineRule="auto"/>
+            </w:pPr>
+            <w:r>
+              <w:t>Implementing own network library</w:t>
+            </w:r>
+          </w:p>
+        </w:tc>
+        <w:tc>
+          <w:tcPr>
+            <w:tcW w:w="7230" w:type="dxa"/>
+            <w:shd w:val="clear" w:color="auto" w:fill="auto"/>
+            <w:tcMar>
+              <w:top w:w="100" w:type="dxa"/>
+              <w:left w:w="100" w:type="dxa"/>
+              <w:bottom w:w="100" w:type="dxa"/>
+              <w:right w:w="100" w:type="dxa"/>
+            </w:tcMar>
+          </w:tcPr>
+          <w:p>
+            <w:pPr>
+              <w:widowControl w:val="0"/>
+              <w:pBdr>
+                <w:top w:val="nil"/>
+                <w:left w:val="nil"/>
+                <w:bottom w:val="nil"/>
+                <w:right w:val="nil"/>
+                <w:between w:val="nil"/>
+              </w:pBdr>
+              <w:spacing w:line="240" w:lineRule="auto"/>
+            </w:pPr>
+            <w:r>
+              <w:t>The existing functionality did not exist in an available library, or existing libraries were excessively bloated. With networking foundation to the node communication, controlling it was a practical decision.</w:t>
+            </w:r>
+          </w:p>
+        </w:tc>
+      </w:tr>
+      <w:tr>
+        <w:tc>
+          <w:tcPr>
+            <w:tcW w:w="2130" w:type="dxa"/>
+            <w:shd w:val="clear" w:color="auto" w:fill="auto"/>
+            <w:tcMar>
+              <w:top w:w="100" w:type="dxa"/>
+              <w:left w:w="100" w:type="dxa"/>
+              <w:bottom w:w="100" w:type="dxa"/>
+              <w:right w:w="100" w:type="dxa"/>
+            </w:tcMar>
+          </w:tcPr>
+          <w:p>
+            <w:pPr>
+              <w:widowControl w:val="0"/>
+              <w:pBdr>
+                <w:top w:val="nil"/>
+                <w:left w:val="nil"/>
+                <w:bottom w:val="nil"/>
+                <w:right w:val="nil"/>
+                <w:between w:val="nil"/>
+              </w:pBdr>
+              <w:spacing w:line="240" w:lineRule="auto"/>
+            </w:pPr>
+            <w:r>
+              <w:t>Test driven development</w:t>
+            </w:r>
+          </w:p>
+        </w:tc>
+        <w:tc>
+          <w:tcPr>
+            <w:tcW w:w="7230" w:type="dxa"/>
+            <w:shd w:val="clear" w:color="auto" w:fill="auto"/>
+            <w:tcMar>
+              <w:top w:w="100" w:type="dxa"/>
+              <w:left w:w="100" w:type="dxa"/>
+              <w:bottom w:w="100" w:type="dxa"/>
+              <w:right w:w="100" w:type="dxa"/>
+            </w:tcMar>
+          </w:tcPr>
+          <w:p>
+            <w:pPr>
+              <w:widowControl w:val="0"/>
+              <w:pBdr>
+                <w:top w:val="nil"/>
+                <w:left w:val="nil"/>
+                <w:bottom w:val="nil"/>
+                <w:right w:val="nil"/>
+                <w:between w:val="nil"/>
+              </w:pBdr>
+              <w:spacing w:line="240" w:lineRule="auto"/>
+            </w:pPr>
+            <w:r>
+              <w:t xml:space="preserve">As we’ve focused on exhaustive design for reliability reasons, TDD is a complementary fit due to its ability to ensure that </w:t>
+            </w:r>
+            <w:proofErr w:type="gramStart"/>
+            <w:r>
+              <w:t>all of</w:t>
+            </w:r>
+            <w:proofErr w:type="gramEnd"/>
+            <w:r>
+              <w:t xml:space="preserve"> the designed requirements are implemented</w:t>
+            </w:r>
+          </w:p>
+        </w:tc>
+      </w:tr>
+      <w:tr>
+        <w:tc>
+          <w:tcPr>
+            <w:tcW w:w="2130" w:type="dxa"/>
+            <w:shd w:val="clear" w:color="auto" w:fill="auto"/>
+            <w:tcMar>
+              <w:top w:w="100" w:type="dxa"/>
+              <w:left w:w="100" w:type="dxa"/>
+              <w:bottom w:w="100" w:type="dxa"/>
+              <w:right w:w="100" w:type="dxa"/>
+            </w:tcMar>
+          </w:tcPr>
+          <w:p>
+            <w:pPr>
+              <w:widowControl w:val="0"/>
+              <w:pBdr>
+                <w:top w:val="nil"/>
+                <w:left w:val="nil"/>
+                <w:bottom w:val="nil"/>
+                <w:right w:val="nil"/>
+                <w:between w:val="nil"/>
+              </w:pBdr>
+              <w:spacing w:line="240" w:lineRule="auto"/>
+            </w:pPr>
+            <w:r>
+              <w:t>Visual Studio IDE</w:t>
+            </w:r>
+          </w:p>
+        </w:tc>
+        <w:tc>
+          <w:tcPr>
+            <w:tcW w:w="7230" w:type="dxa"/>
+            <w:shd w:val="clear" w:color="auto" w:fill="auto"/>
+            <w:tcMar>
+              <w:top w:w="100" w:type="dxa"/>
+              <w:left w:w="100" w:type="dxa"/>
+              <w:bottom w:w="100" w:type="dxa"/>
+              <w:right w:w="100" w:type="dxa"/>
+            </w:tcMar>
+          </w:tcPr>
+          <w:p>
+            <w:pPr>
+              <w:widowControl w:val="0"/>
+              <w:pBdr>
+                <w:top w:val="nil"/>
+                <w:left w:val="nil"/>
+                <w:bottom w:val="nil"/>
+                <w:right w:val="nil"/>
+                <w:between w:val="nil"/>
+              </w:pBdr>
+              <w:spacing w:line="240" w:lineRule="auto"/>
+            </w:pPr>
+            <w:r>
+              <w:t>Industry standard .NET IDE, developer familiarity, ease of unit testing</w:t>
+            </w:r>
+          </w:p>
+        </w:tc>
+      </w:tr>
+      <w:tr>
+        <w:tc>
+          <w:tcPr>
+            <w:tcW w:w="2130" w:type="dxa"/>
+            <w:shd w:val="clear" w:color="auto" w:fill="auto"/>
+            <w:tcMar>
+              <w:top w:w="100" w:type="dxa"/>
+              <w:left w:w="100" w:type="dxa"/>
+              <w:bottom w:w="100" w:type="dxa"/>
+              <w:right w:w="100" w:type="dxa"/>
+            </w:tcMar>
+          </w:tcPr>
+          <w:p>
+            <w:pPr>
+              <w:widowControl w:val="0"/>
+              <w:pBdr>
+                <w:top w:val="nil"/>
+                <w:left w:val="nil"/>
+                <w:bottom w:val="nil"/>
+                <w:right w:val="nil"/>
+                <w:between w:val="nil"/>
+              </w:pBdr>
+              <w:spacing w:line="240" w:lineRule="auto"/>
+            </w:pPr>
+            <w:r>
+              <w:t>Security</w:t>
+            </w:r>
+          </w:p>
+        </w:tc>
+        <w:tc>
+          <w:tcPr>
+            <w:tcW w:w="7230" w:type="dxa"/>
+            <w:shd w:val="clear" w:color="auto" w:fill="auto"/>
+            <w:tcMar>
+              <w:top w:w="100" w:type="dxa"/>
+              <w:left w:w="100" w:type="dxa"/>
+              <w:bottom w:w="100" w:type="dxa"/>
+              <w:right w:w="100" w:type="dxa"/>
+            </w:tcMar>
+          </w:tcPr>
+          <w:p>
+            <w:pPr>
+              <w:widowControl w:val="0"/>
+              <w:pBdr>
+                <w:top w:val="nil"/>
+                <w:left w:val="nil"/>
+                <w:bottom w:val="nil"/>
+                <w:right w:val="nil"/>
+                <w:between w:val="nil"/>
+              </w:pBdr>
+              <w:spacing w:line="240" w:lineRule="auto"/>
+            </w:pPr>
+            <w:r>
+              <w:t xml:space="preserve">Always-on security was decided due to the nodes being designed to cluster across the public internet, as well as avoiding common issue of leakage or exploits such as the recent </w:t>
+            </w:r>
+            <w:hyperlink r:id="rId33">
+              <w:proofErr w:type="spellStart"/>
+              <w:r>
+                <w:rPr>
+                  <w:color w:val="1155CC"/>
+                  <w:u w:val="single"/>
+                </w:rPr>
+                <w:t>etcd</w:t>
+              </w:r>
+              <w:proofErr w:type="spellEnd"/>
+              <w:r>
+                <w:rPr>
+                  <w:color w:val="1155CC"/>
+                  <w:u w:val="single"/>
+                </w:rPr>
+                <w:t xml:space="preserve"> </w:t>
+              </w:r>
+            </w:hyperlink>
+            <w:r>
+              <w:t xml:space="preserve">and </w:t>
+            </w:r>
+            <w:hyperlink r:id="rId34">
+              <w:proofErr w:type="spellStart"/>
+              <w:r>
+                <w:rPr>
+                  <w:color w:val="1155CC"/>
+                  <w:u w:val="single"/>
+                </w:rPr>
+                <w:t>memcached</w:t>
+              </w:r>
+              <w:proofErr w:type="spellEnd"/>
+            </w:hyperlink>
+            <w:r>
+              <w:t>.</w:t>
+            </w:r>
+          </w:p>
+        </w:tc>
+      </w:tr>
+    </w:tbl>
+    <w:p/>
+    <w:p>
+      <w:r>
+        <w:br w:type="page"/>
+      </w:r>
+    </w:p>
+    <w:tbl>
+      <w:tblPr>
+        <w:tblW w:w="9360" w:type="dxa"/>
+        <w:tblInd w:w="100" w:type="dxa"/>
+        <w:tblBorders>
+          <w:top w:val="single" w:sz="8" w:space="0" w:color="000000"/>
+          <w:left w:val="single" w:sz="8" w:space="0" w:color="000000"/>
+          <w:bottom w:val="single" w:sz="8" w:space="0" w:color="000000"/>
+          <w:right w:val="single" w:sz="8" w:space="0" w:color="000000"/>
+          <w:insideH w:val="single" w:sz="8" w:space="0" w:color="000000"/>
+          <w:insideV w:val="single" w:sz="8" w:space="0" w:color="000000"/>
+        </w:tblBorders>
+        <w:tblLayout w:type="fixed"/>
+        <w:tblLook w:val="0600" w:firstRow="0" w:lastRow="0" w:firstColumn="0" w:lastColumn="0" w:noHBand="1" w:noVBand="1"/>
+      </w:tblPr>
+      <w:tblGrid>
+        <w:gridCol w:w="2130"/>
+        <w:gridCol w:w="7230"/>
+      </w:tblGrid>
+      <w:tr>
+        <w:tc>
+          <w:tcPr>
+            <w:tcW w:w="2130" w:type="dxa"/>
+            <w:shd w:val="clear" w:color="auto" w:fill="BFBFBF" w:themeFill="background1" w:themeFillShade="BF"/>
+            <w:tcMar>
+              <w:top w:w="100" w:type="dxa"/>
+              <w:left w:w="100" w:type="dxa"/>
+              <w:bottom w:w="100" w:type="dxa"/>
+              <w:right w:w="100" w:type="dxa"/>
+            </w:tcMar>
+          </w:tcPr>
+          <w:p>
+            <w:pPr>
+              <w:widowControl w:val="0"/>
+              <w:pBdr>
+                <w:top w:val="nil"/>
+                <w:left w:val="nil"/>
+                <w:bottom w:val="nil"/>
+                <w:right w:val="nil"/>
+                <w:between w:val="nil"/>
+              </w:pBdr>
+              <w:spacing w:after="0" w:line="240" w:lineRule="auto"/>
+              <w:rPr>
+                <w:b/>
+              </w:rPr>
+            </w:pPr>
+            <w:r>
+              <w:rPr>
+                <w:b/>
+              </w:rPr>
+              <w:lastRenderedPageBreak/>
+              <w:t>Constraint</w:t>
+            </w:r>
+          </w:p>
+        </w:tc>
+        <w:tc>
+          <w:tcPr>
+            <w:tcW w:w="7230" w:type="dxa"/>
+            <w:shd w:val="clear" w:color="auto" w:fill="BFBFBF" w:themeFill="background1" w:themeFillShade="BF"/>
+            <w:tcMar>
+              <w:top w:w="100" w:type="dxa"/>
+              <w:left w:w="100" w:type="dxa"/>
+              <w:bottom w:w="100" w:type="dxa"/>
+              <w:right w:w="100" w:type="dxa"/>
+            </w:tcMar>
+          </w:tcPr>
+          <w:p>
+            <w:pPr>
+              <w:widowControl w:val="0"/>
+              <w:pBdr>
+                <w:top w:val="nil"/>
+                <w:left w:val="nil"/>
+                <w:bottom w:val="nil"/>
+                <w:right w:val="nil"/>
+                <w:between w:val="nil"/>
+              </w:pBdr>
+              <w:spacing w:after="0" w:line="240" w:lineRule="auto"/>
+              <w:rPr>
+                <w:b/>
+              </w:rPr>
+            </w:pPr>
+            <w:r>
+              <w:rPr>
+                <w:b/>
+              </w:rPr>
+              <w:t>Justification</w:t>
+            </w:r>
+          </w:p>
+        </w:tc>
+      </w:tr>
+      <w:tr>
+        <w:tc>
+          <w:tcPr>
+            <w:tcW w:w="2130" w:type="dxa"/>
+            <w:shd w:val="clear" w:color="auto" w:fill="auto"/>
+            <w:tcMar>
+              <w:top w:w="100" w:type="dxa"/>
+              <w:left w:w="100" w:type="dxa"/>
+              <w:bottom w:w="100" w:type="dxa"/>
+              <w:right w:w="100" w:type="dxa"/>
+            </w:tcMar>
+          </w:tcPr>
+          <w:p>
+            <w:pPr>
+              <w:widowControl w:val="0"/>
+              <w:pBdr>
+                <w:top w:val="nil"/>
+                <w:left w:val="nil"/>
+                <w:bottom w:val="nil"/>
+                <w:right w:val="nil"/>
+                <w:between w:val="nil"/>
+              </w:pBdr>
+              <w:spacing w:line="240" w:lineRule="auto"/>
+            </w:pPr>
+            <w:r>
+              <w:t>Consistent public API</w:t>
+            </w:r>
+          </w:p>
+        </w:tc>
+        <w:tc>
+          <w:tcPr>
+            <w:tcW w:w="7230" w:type="dxa"/>
+            <w:shd w:val="clear" w:color="auto" w:fill="auto"/>
+            <w:tcMar>
+              <w:top w:w="100" w:type="dxa"/>
+              <w:left w:w="100" w:type="dxa"/>
+              <w:bottom w:w="100" w:type="dxa"/>
+              <w:right w:w="100" w:type="dxa"/>
+            </w:tcMar>
+          </w:tcPr>
+          <w:p>
+            <w:pPr>
+              <w:widowControl w:val="0"/>
+              <w:pBdr>
+                <w:top w:val="nil"/>
+                <w:left w:val="nil"/>
+                <w:bottom w:val="nil"/>
+                <w:right w:val="nil"/>
+                <w:between w:val="nil"/>
+              </w:pBdr>
+              <w:spacing w:line="240" w:lineRule="auto"/>
+            </w:pPr>
+            <w:r>
+              <w:t>Maintain ease of implementation for developers, regardless of underlying implementation changes</w:t>
+            </w:r>
+          </w:p>
+        </w:tc>
+      </w:tr>
+      <w:tr>
+        <w:tc>
+          <w:tcPr>
+            <w:tcW w:w="2130" w:type="dxa"/>
+            <w:shd w:val="clear" w:color="auto" w:fill="auto"/>
+            <w:tcMar>
+              <w:top w:w="100" w:type="dxa"/>
+              <w:left w:w="100" w:type="dxa"/>
+              <w:bottom w:w="100" w:type="dxa"/>
+              <w:right w:w="100" w:type="dxa"/>
+            </w:tcMar>
+          </w:tcPr>
+          <w:p>
+            <w:pPr>
+              <w:widowControl w:val="0"/>
+              <w:pBdr>
+                <w:top w:val="nil"/>
+                <w:left w:val="nil"/>
+                <w:bottom w:val="nil"/>
+                <w:right w:val="nil"/>
+                <w:between w:val="nil"/>
+              </w:pBdr>
+              <w:spacing w:line="240" w:lineRule="auto"/>
+            </w:pPr>
+            <w:r>
+              <w:t>Minimalistic approach</w:t>
+            </w:r>
+          </w:p>
+        </w:tc>
+        <w:tc>
+          <w:tcPr>
+            <w:tcW w:w="7230" w:type="dxa"/>
+            <w:shd w:val="clear" w:color="auto" w:fill="auto"/>
+            <w:tcMar>
+              <w:top w:w="100" w:type="dxa"/>
+              <w:left w:w="100" w:type="dxa"/>
+              <w:bottom w:w="100" w:type="dxa"/>
+              <w:right w:w="100" w:type="dxa"/>
+            </w:tcMar>
+          </w:tcPr>
+          <w:p>
+            <w:pPr>
+              <w:widowControl w:val="0"/>
+              <w:pBdr>
+                <w:top w:val="nil"/>
+                <w:left w:val="nil"/>
+                <w:bottom w:val="nil"/>
+                <w:right w:val="nil"/>
+                <w:between w:val="nil"/>
+              </w:pBdr>
+              <w:spacing w:line="240" w:lineRule="auto"/>
+            </w:pPr>
+            <w:r>
+              <w:t>When deciding on additional features or functionality, careful consideration must be taken to ensure a minimalist design is adhered to such as that the implementation of the software maintains being as simple as possible. This is due to reliability reasons, by aiming to avoid potential issues caused during implementation by over complicated or extensive options for developers.</w:t>
+            </w:r>
+          </w:p>
+        </w:tc>
+      </w:tr>
+      <w:tr>
+        <w:tc>
+          <w:tcPr>
+            <w:tcW w:w="2130" w:type="dxa"/>
+            <w:shd w:val="clear" w:color="auto" w:fill="auto"/>
+            <w:tcMar>
+              <w:top w:w="100" w:type="dxa"/>
+              <w:left w:w="100" w:type="dxa"/>
+              <w:bottom w:w="100" w:type="dxa"/>
+              <w:right w:w="100" w:type="dxa"/>
+            </w:tcMar>
+          </w:tcPr>
+          <w:p>
+            <w:pPr>
+              <w:widowControl w:val="0"/>
+              <w:pBdr>
+                <w:top w:val="nil"/>
+                <w:left w:val="nil"/>
+                <w:bottom w:val="nil"/>
+                <w:right w:val="nil"/>
+                <w:between w:val="nil"/>
+              </w:pBdr>
+              <w:spacing w:line="240" w:lineRule="auto"/>
+            </w:pPr>
+            <w:r>
+              <w:t>Usability first approach</w:t>
+            </w:r>
+          </w:p>
+        </w:tc>
+        <w:tc>
+          <w:tcPr>
+            <w:tcW w:w="7230" w:type="dxa"/>
+            <w:shd w:val="clear" w:color="auto" w:fill="auto"/>
+            <w:tcMar>
+              <w:top w:w="100" w:type="dxa"/>
+              <w:left w:w="100" w:type="dxa"/>
+              <w:bottom w:w="100" w:type="dxa"/>
+              <w:right w:w="100" w:type="dxa"/>
+            </w:tcMar>
+          </w:tcPr>
+          <w:p>
+            <w:pPr>
+              <w:widowControl w:val="0"/>
+              <w:pBdr>
+                <w:top w:val="nil"/>
+                <w:left w:val="nil"/>
+                <w:bottom w:val="nil"/>
+                <w:right w:val="nil"/>
+                <w:between w:val="nil"/>
+              </w:pBdr>
+              <w:spacing w:line="240" w:lineRule="auto"/>
+            </w:pPr>
+            <w:r>
+              <w:t>When deciding on approaches which the developers interacts with (such as the API), the most important constraint is usability and must be considered over unessential functionality. This usability first approach increases reliability, which has been justified multiple times above.</w:t>
+            </w:r>
+          </w:p>
+        </w:tc>
+      </w:tr>
+      <w:tr>
+        <w:tc>
+          <w:tcPr>
+            <w:tcW w:w="2130" w:type="dxa"/>
+            <w:shd w:val="clear" w:color="auto" w:fill="auto"/>
+            <w:tcMar>
+              <w:top w:w="100" w:type="dxa"/>
+              <w:left w:w="100" w:type="dxa"/>
+              <w:bottom w:w="100" w:type="dxa"/>
+              <w:right w:w="100" w:type="dxa"/>
+            </w:tcMar>
+          </w:tcPr>
+          <w:p>
+            <w:pPr>
+              <w:widowControl w:val="0"/>
+              <w:pBdr>
+                <w:top w:val="nil"/>
+                <w:left w:val="nil"/>
+                <w:bottom w:val="nil"/>
+                <w:right w:val="nil"/>
+                <w:between w:val="nil"/>
+              </w:pBdr>
+              <w:spacing w:line="240" w:lineRule="auto"/>
+            </w:pPr>
+            <w:r>
+              <w:t>UDP</w:t>
+            </w:r>
+          </w:p>
+        </w:tc>
+        <w:tc>
+          <w:tcPr>
+            <w:tcW w:w="7230" w:type="dxa"/>
+            <w:shd w:val="clear" w:color="auto" w:fill="auto"/>
+            <w:tcMar>
+              <w:top w:w="100" w:type="dxa"/>
+              <w:left w:w="100" w:type="dxa"/>
+              <w:bottom w:w="100" w:type="dxa"/>
+              <w:right w:w="100" w:type="dxa"/>
+            </w:tcMar>
+          </w:tcPr>
+          <w:p>
+            <w:pPr>
+              <w:widowControl w:val="0"/>
+              <w:spacing w:line="240" w:lineRule="auto"/>
+            </w:pPr>
+            <w:r>
+              <w:t xml:space="preserve">Although the guaranteed ordering and acknowledgment of packets in TCP would be ideal for a consensus algorithm, the additional round trip times required for this increase latency overhead </w:t>
+            </w:r>
+            <w:r>
+              <w:t>unreason ability</w:t>
+            </w:r>
+            <w:r>
+              <w:t>, and as the consensus algorithm takes cases of consistency and packet loss, UDP was chosen as the network protocol so we did not need to incur this overhead.</w:t>
+            </w:r>
+          </w:p>
+        </w:tc>
+      </w:tr>
+      <w:tr>
+        <w:tc>
+          <w:tcPr>
+            <w:tcW w:w="2130" w:type="dxa"/>
+            <w:shd w:val="clear" w:color="auto" w:fill="auto"/>
+            <w:tcMar>
+              <w:top w:w="100" w:type="dxa"/>
+              <w:left w:w="100" w:type="dxa"/>
+              <w:bottom w:w="100" w:type="dxa"/>
+              <w:right w:w="100" w:type="dxa"/>
+            </w:tcMar>
+          </w:tcPr>
+          <w:p>
+            <w:pPr>
+              <w:widowControl w:val="0"/>
+              <w:pBdr>
+                <w:top w:val="nil"/>
+                <w:left w:val="nil"/>
+                <w:bottom w:val="nil"/>
+                <w:right w:val="nil"/>
+                <w:between w:val="nil"/>
+              </w:pBdr>
+              <w:spacing w:line="240" w:lineRule="auto"/>
+            </w:pPr>
+            <w:r>
+              <w:t>Universally standard data structure for distributed log</w:t>
+            </w:r>
+          </w:p>
+        </w:tc>
+        <w:tc>
+          <w:tcPr>
+            <w:tcW w:w="7230" w:type="dxa"/>
+            <w:shd w:val="clear" w:color="auto" w:fill="auto"/>
+            <w:tcMar>
+              <w:top w:w="100" w:type="dxa"/>
+              <w:left w:w="100" w:type="dxa"/>
+              <w:bottom w:w="100" w:type="dxa"/>
+              <w:right w:w="100" w:type="dxa"/>
+            </w:tcMar>
+            <w:vAlign w:val="center"/>
+          </w:tcPr>
+          <w:p>
+            <w:pPr>
+              <w:widowControl w:val="0"/>
+              <w:pBdr>
+                <w:top w:val="nil"/>
+                <w:left w:val="nil"/>
+                <w:bottom w:val="nil"/>
+                <w:right w:val="nil"/>
+                <w:between w:val="nil"/>
+              </w:pBdr>
+              <w:spacing w:line="240" w:lineRule="auto"/>
+            </w:pPr>
+            <w:r>
+              <w:t xml:space="preserve">A key-value structure was chosen instead of Raft’s typical List format due to fast retrieval speeds. This key-value store is as implemented generically in C#, so the developers may </w:t>
+            </w:r>
+            <w:proofErr w:type="spellStart"/>
+            <w:proofErr w:type="gramStart"/>
+            <w:r>
+              <w:t>chose</w:t>
+            </w:r>
+            <w:proofErr w:type="spellEnd"/>
+            <w:proofErr w:type="gramEnd"/>
+            <w:r>
+              <w:t xml:space="preserve"> their own Key and Value data types. On top of this, the key-value approach is what other </w:t>
+            </w:r>
+            <w:r>
+              <w:t>software’s</w:t>
+            </w:r>
+            <w:r>
+              <w:t xml:space="preserve"> similar software in the industry adopts such as </w:t>
+            </w:r>
+            <w:hyperlink r:id="rId35">
+              <w:r>
+                <w:rPr>
+                  <w:color w:val="1155CC"/>
+                  <w:u w:val="single"/>
+                </w:rPr>
+                <w:t>Memcached</w:t>
+              </w:r>
+            </w:hyperlink>
+            <w:r>
+              <w:t xml:space="preserve">. </w:t>
+            </w:r>
+          </w:p>
+        </w:tc>
+      </w:tr>
+      <w:tr>
+        <w:tc>
+          <w:tcPr>
+            <w:tcW w:w="2130" w:type="dxa"/>
+            <w:shd w:val="clear" w:color="auto" w:fill="auto"/>
+            <w:tcMar>
+              <w:top w:w="100" w:type="dxa"/>
+              <w:left w:w="100" w:type="dxa"/>
+              <w:bottom w:w="100" w:type="dxa"/>
+              <w:right w:w="100" w:type="dxa"/>
+            </w:tcMar>
+          </w:tcPr>
+          <w:p>
+            <w:pPr>
+              <w:widowControl w:val="0"/>
+              <w:pBdr>
+                <w:top w:val="nil"/>
+                <w:left w:val="nil"/>
+                <w:bottom w:val="nil"/>
+                <w:right w:val="nil"/>
+                <w:between w:val="nil"/>
+              </w:pBdr>
+              <w:spacing w:line="240" w:lineRule="auto"/>
+            </w:pPr>
+            <w:r>
+              <w:t>Task/</w:t>
+            </w:r>
+            <w:proofErr w:type="spellStart"/>
+            <w:r>
+              <w:t>callback</w:t>
+            </w:r>
+            <w:proofErr w:type="spellEnd"/>
+            <w:r>
+              <w:t xml:space="preserve"> style API</w:t>
+            </w:r>
+          </w:p>
+        </w:tc>
+        <w:tc>
+          <w:tcPr>
+            <w:tcW w:w="7230" w:type="dxa"/>
+            <w:shd w:val="clear" w:color="auto" w:fill="auto"/>
+            <w:tcMar>
+              <w:top w:w="100" w:type="dxa"/>
+              <w:left w:w="100" w:type="dxa"/>
+              <w:bottom w:w="100" w:type="dxa"/>
+              <w:right w:w="100" w:type="dxa"/>
+            </w:tcMar>
+            <w:vAlign w:val="center"/>
+          </w:tcPr>
+          <w:p>
+            <w:pPr>
+              <w:widowControl w:val="0"/>
+              <w:pBdr>
+                <w:top w:val="nil"/>
+                <w:left w:val="nil"/>
+                <w:bottom w:val="nil"/>
+                <w:right w:val="nil"/>
+                <w:between w:val="nil"/>
+              </w:pBdr>
+              <w:spacing w:line="240" w:lineRule="auto"/>
+            </w:pPr>
+            <w:r>
+              <w:t>When attempting to join cluster or append entries, when you call the methods to do so, they’ll return a Task which you wait on/get results from later in your code. This asynchronous design allows for developers to produce more performant services, and not make them wait for network/consensus tasks to complete.</w:t>
+            </w:r>
+          </w:p>
+        </w:tc>
+      </w:tr>
+    </w:tbl>
+    <w:p/>
+    <w:p>
+      <w:r>
+        <w:br w:type="page"/>
+      </w:r>
+    </w:p>
+    <w:p>
+      <w:pPr>
+        <w:pStyle w:val="Heading2"/>
+      </w:pPr>
+      <w:r>
+        <w:lastRenderedPageBreak/>
+        <w:t>Architectural Mechanisms</w:t>
+      </w:r>
+    </w:p>
+    <w:p>
+      <w:pPr>
+        <w:pStyle w:val="Heading3"/>
+      </w:pPr>
+      <w:bookmarkStart w:id="40" w:name="_tubweyy5fvyc" w:colFirst="0" w:colLast="0"/>
+      <w:bookmarkEnd w:id="40"/>
+      <w:r>
+        <w:t>Architectural Mechanism 1 - Distributed Consistent Log</w:t>
+      </w:r>
+    </w:p>
+    <w:p>
+      <w:r>
+        <w:t>This is the component used by the User Application Service (UAS) to commit their running service’s data into a distributed log amongst the consensus nodes. This is the foundational feature which allows other UASs to start up in the event of a running UAS failure.</w:t>
+      </w:r>
+    </w:p>
+    <w:p>
+      <w:pPr>
+        <w:pStyle w:val="Heading3"/>
+      </w:pPr>
+      <w:bookmarkStart w:id="41" w:name="_l3a647q0ixhf" w:colFirst="0" w:colLast="0"/>
+      <w:bookmarkEnd w:id="41"/>
+      <w:r>
+        <w:t>Architectural Mechanism 2 - Fault Tolerance</w:t>
+      </w:r>
+    </w:p>
+    <w:p>
+      <w:r>
+        <w:t>This is the features which allows an increase in availability of a given service, it does this though enabling the failing over of a User Application Service to another available node in the cluster.</w:t>
+      </w:r>
+    </w:p>
+    <w:p>
+      <w:pPr>
+        <w:pStyle w:val="Heading3"/>
+      </w:pPr>
+      <w:bookmarkStart w:id="42" w:name="_rr7hxmubaodu" w:colFirst="0" w:colLast="0"/>
+      <w:bookmarkEnd w:id="42"/>
+      <w:r>
+        <w:t>Architectural Mechanism 3 - Network Communication</w:t>
+      </w:r>
+    </w:p>
+    <w:p>
+      <w:r>
+        <w:t>This is the functionality which allows the distributed consensus nodes to communicate with each other. It will based on the “fire-and-forget”</w:t>
+      </w:r>
+      <w:proofErr w:type="gramStart"/>
+      <w:r>
+        <w:t>/”connectionless</w:t>
+      </w:r>
+      <w:proofErr w:type="gramEnd"/>
+      <w:r>
+        <w:t>” UDP protocol to reduce latency, while leaving the overhead of handling packet loss to the consensus algorithm.</w:t>
+      </w:r>
+    </w:p>
+    <w:p>
+      <w:pPr>
+        <w:pStyle w:val="Heading3"/>
+      </w:pPr>
+      <w:bookmarkStart w:id="43" w:name="_ovggecjsynen" w:colFirst="0" w:colLast="0"/>
+      <w:bookmarkEnd w:id="43"/>
+      <w:r>
+        <w:t>Architectural Mechanism 4 - Security</w:t>
+      </w:r>
+    </w:p>
+    <w:p>
+      <w:r>
+        <w:t xml:space="preserve">This feature provides network security through message encryption and message authentication. The security of the system is based on zero knowledge password proofs (conducted in a </w:t>
+      </w:r>
+      <w:proofErr w:type="gramStart"/>
+      <w:r>
+        <w:t>two way</w:t>
+      </w:r>
+      <w:proofErr w:type="gramEnd"/>
+      <w:r>
+        <w:t xml:space="preserve"> challenge/response mechanism) which are conducted during key exchange phase, and before further communication, to create a secure channel.</w:t>
+      </w:r>
+    </w:p>
+    <w:p>
+      <w:pPr>
+        <w:pStyle w:val="Heading3"/>
+      </w:pPr>
+      <w:bookmarkStart w:id="44" w:name="_avzm1wxqxq6i" w:colFirst="0" w:colLast="0"/>
+      <w:bookmarkEnd w:id="44"/>
+      <w:r>
+        <w:t>Architectural Mechanism 5 - API Based Integration</w:t>
+      </w:r>
+    </w:p>
+    <w:p>
+      <w:r>
+        <w:t xml:space="preserve">The User Application Server (UAS) communicates with </w:t>
+      </w:r>
+      <w:proofErr w:type="spellStart"/>
+      <w:r>
+        <w:t>it’s</w:t>
+      </w:r>
+      <w:proofErr w:type="spellEnd"/>
+      <w:r>
+        <w:t xml:space="preserve"> consensus node </w:t>
+      </w:r>
+      <w:proofErr w:type="gramStart"/>
+      <w:r>
+        <w:t>through the use of</w:t>
+      </w:r>
+      <w:proofErr w:type="gramEnd"/>
+      <w:r>
+        <w:t xml:space="preserve"> a .NET class library. This single interface focused on usability is how the UAS communicates to the consensus algorithm.</w:t>
+      </w:r>
+    </w:p>
+    <w:p>
+      <w:pPr>
+        <w:pStyle w:val="Heading3"/>
+      </w:pPr>
+      <w:bookmarkStart w:id="45" w:name="_wjjnh27b21xf" w:colFirst="0" w:colLast="0"/>
+      <w:bookmarkEnd w:id="45"/>
+      <w:r>
+        <w:t>Architectural Mechanism 6 - High Quality Code</w:t>
+      </w:r>
+    </w:p>
+    <w:p>
+      <w:r>
+        <w:t>There will be a dedicated and focused effort on ensuring the highest possible quality of code as part of this project. As this code is to be ideally used in ensuring UAS high availability, it’s focus on quality must be paramount.</w:t>
+      </w:r>
+      <w:r>
+        <w:br w:type="page"/>
+      </w:r>
+    </w:p>
+    <w:p>
+      <w:pPr>
+        <w:pStyle w:val="Heading2"/>
+        <w:spacing w:after="240"/>
+      </w:pPr>
+      <w:bookmarkStart w:id="46" w:name="_oyo7dwmn9929" w:colFirst="0" w:colLast="0"/>
+      <w:bookmarkEnd w:id="46"/>
+      <w:r>
+        <w:lastRenderedPageBreak/>
+        <w:t>Layers or Architectural Framework</w:t>
+      </w:r>
+    </w:p>
+    <w:p>
+      <w:r>
+        <w:t>From the below diagram, it’s shown where each Architectural Mechanism exists in the design. These architectural mechanisms in the diagram are numbered to reflect the assigned numbers previously in Architectural Mechanisms above.</w:t>
+      </w:r>
+    </w:p>
+    <w:p/>
+    <w:p>
+      <w:pPr>
+        <w:jc w:val="center"/>
+      </w:pPr>
+    </w:p>
+    <w:p>
+      <w:r>
+        <w:rPr>
+          <w:noProof/>
+        </w:rPr>
+        <w:drawing>
+          <wp:inline distT="114300" distB="114300" distL="114300" distR="114300" wp14:anchorId="41AD18F1" wp14:editId="28A2AE1E">
+            <wp:extent cx="5943600" cy="5181600"/>
+            <wp:effectExtent l="0" t="0" r="0" b="0"/>
+            <wp:docPr id="3" name="image5.png"/>
+            <wp:cNvGraphicFramePr/>
+            <a:graphic xmlns:a="http://schemas.openxmlformats.org/drawingml/2006/main">
+              <a:graphicData uri="http://schemas.openxmlformats.org/drawingml/2006/picture">
+                <pic:pic xmlns:pic="http://schemas.openxmlformats.org/drawingml/2006/picture">
+                  <pic:nvPicPr>
+                    <pic:cNvPr id="0" name="image5.png"/>
+                    <pic:cNvPicPr preferRelativeResize="0"/>
+                  </pic:nvPicPr>
+                  <pic:blipFill>
+                    <a:blip r:embed="rId36"/>
+                    <a:srcRect l="7" r="7"/>
+                    <a:stretch>
+                      <a:fillRect/>
+                    </a:stretch>
+                  </pic:blipFill>
+                  <pic:spPr>
+                    <a:xfrm>
+                      <a:off x="0" y="0"/>
+                      <a:ext cx="5943600" cy="5181600"/>
+                    </a:xfrm>
+                    <a:prstGeom prst="rect">
+                      <a:avLst/>
+                    </a:prstGeom>
+                    <a:ln/>
+                  </pic:spPr>
+                </pic:pic>
+              </a:graphicData>
+            </a:graphic>
+          </wp:inline>
+        </w:drawing>
+      </w:r>
+    </w:p>
+    <w:p>
+      <w:r>
+        <w:br w:type="page"/>
+      </w:r>
+    </w:p>
+    <w:p>
+      <w:pPr>
+        <w:pStyle w:val="Heading4"/>
+      </w:pPr>
+      <w:r>
+        <w:lastRenderedPageBreak/>
+        <w:t>Where each NFRs is addressed in the architectural framework</w:t>
+      </w:r>
+    </w:p>
+    <w:tbl>
+      <w:tblPr>
+        <w:tblW w:w="9853" w:type="dxa"/>
+        <w:tblInd w:w="-365" w:type="dxa"/>
+        <w:tblBorders>
+          <w:top w:val="single" w:sz="8" w:space="0" w:color="000000"/>
+          <w:left w:val="single" w:sz="8" w:space="0" w:color="000000"/>
+          <w:bottom w:val="single" w:sz="8" w:space="0" w:color="000000"/>
+          <w:right w:val="single" w:sz="8" w:space="0" w:color="000000"/>
+          <w:insideH w:val="single" w:sz="8" w:space="0" w:color="000000"/>
+          <w:insideV w:val="single" w:sz="8" w:space="0" w:color="000000"/>
+        </w:tblBorders>
+        <w:tblLayout w:type="fixed"/>
+        <w:tblLook w:val="0600" w:firstRow="0" w:lastRow="0" w:firstColumn="0" w:lastColumn="0" w:noHBand="1" w:noVBand="1"/>
+      </w:tblPr>
+      <w:tblGrid>
+        <w:gridCol w:w="2340"/>
+        <w:gridCol w:w="7513"/>
+      </w:tblGrid>
+      <w:tr>
+        <w:trPr>
+          <w:trHeight w:val="420"/>
+        </w:trPr>
+        <w:tc>
+          <w:tcPr>
+            <w:tcW w:w="2340" w:type="dxa"/>
+            <w:shd w:val="clear" w:color="auto" w:fill="BFBFBF" w:themeFill="background1" w:themeFillShade="BF"/>
+            <w:tcMar>
+              <w:top w:w="100" w:type="dxa"/>
+              <w:left w:w="100" w:type="dxa"/>
+              <w:bottom w:w="100" w:type="dxa"/>
+              <w:right w:w="100" w:type="dxa"/>
+            </w:tcMar>
+            <w:vAlign w:val="center"/>
+          </w:tcPr>
+          <w:p>
+            <w:pPr>
+              <w:spacing w:after="0" w:line="240" w:lineRule="auto"/>
+              <w:rPr>
+                <w:b/>
+              </w:rPr>
+            </w:pPr>
+            <w:r>
+              <w:rPr>
+                <w:b/>
+              </w:rPr>
+              <w:t>NFR</w:t>
+            </w:r>
+          </w:p>
+        </w:tc>
+        <w:tc>
+          <w:tcPr>
+            <w:tcW w:w="7513" w:type="dxa"/>
+            <w:shd w:val="clear" w:color="auto" w:fill="BFBFBF" w:themeFill="background1" w:themeFillShade="BF"/>
+            <w:tcMar>
+              <w:top w:w="100" w:type="dxa"/>
+              <w:left w:w="100" w:type="dxa"/>
+              <w:bottom w:w="100" w:type="dxa"/>
+              <w:right w:w="100" w:type="dxa"/>
+            </w:tcMar>
+            <w:vAlign w:val="center"/>
+          </w:tcPr>
+          <w:p>
+            <w:pPr>
+              <w:spacing w:after="0" w:line="240" w:lineRule="auto"/>
+              <w:rPr>
+                <w:b/>
+              </w:rPr>
+            </w:pPr>
+            <w:r>
+              <w:rPr>
+                <w:b/>
+              </w:rPr>
+              <w:t>Related Architectural Framework Mechanism</w:t>
+            </w:r>
+          </w:p>
+        </w:tc>
+      </w:tr>
+      <w:tr>
+        <w:trPr>
+          <w:trHeight w:val="420"/>
+        </w:trPr>
+        <w:tc>
+          <w:tcPr>
+            <w:tcW w:w="2340" w:type="dxa"/>
+            <w:tcMar>
+              <w:top w:w="100" w:type="dxa"/>
+              <w:left w:w="100" w:type="dxa"/>
+              <w:bottom w:w="100" w:type="dxa"/>
+              <w:right w:w="100" w:type="dxa"/>
+            </w:tcMar>
+            <w:vAlign w:val="center"/>
+          </w:tcPr>
+          <w:p>
+            <w:pPr>
+              <w:pStyle w:val="NoSpacing"/>
+            </w:pPr>
+            <w:r>
+              <w:t>Reliability</w:t>
+            </w:r>
+          </w:p>
+        </w:tc>
+        <w:tc>
+          <w:tcPr>
+            <w:tcW w:w="7513" w:type="dxa"/>
+            <w:tcMar>
+              <w:top w:w="100" w:type="dxa"/>
+              <w:left w:w="100" w:type="dxa"/>
+              <w:bottom w:w="100" w:type="dxa"/>
+              <w:right w:w="100" w:type="dxa"/>
+            </w:tcMar>
+            <w:vAlign w:val="center"/>
+          </w:tcPr>
+          <w:p>
+            <w:pPr>
+              <w:pStyle w:val="NoSpacing"/>
+            </w:pPr>
+            <w:r>
+              <w:t>Fault tolerance</w:t>
+            </w:r>
+          </w:p>
+        </w:tc>
+      </w:tr>
+      <w:tr>
+        <w:trPr>
+          <w:trHeight w:val="420"/>
+        </w:trPr>
+        <w:tc>
+          <w:tcPr>
+            <w:tcW w:w="2340" w:type="dxa"/>
+            <w:tcMar>
+              <w:top w:w="100" w:type="dxa"/>
+              <w:left w:w="100" w:type="dxa"/>
+              <w:bottom w:w="100" w:type="dxa"/>
+              <w:right w:w="100" w:type="dxa"/>
+            </w:tcMar>
+            <w:vAlign w:val="center"/>
+          </w:tcPr>
+          <w:p>
+            <w:pPr>
+              <w:pStyle w:val="NoSpacing"/>
+            </w:pPr>
+            <w:r>
+              <w:t>Usability</w:t>
+            </w:r>
+          </w:p>
+        </w:tc>
+        <w:tc>
+          <w:tcPr>
+            <w:tcW w:w="7513" w:type="dxa"/>
+            <w:tcMar>
+              <w:top w:w="100" w:type="dxa"/>
+              <w:left w:w="100" w:type="dxa"/>
+              <w:bottom w:w="100" w:type="dxa"/>
+              <w:right w:w="100" w:type="dxa"/>
+            </w:tcMar>
+            <w:vAlign w:val="center"/>
+          </w:tcPr>
+          <w:p>
+            <w:pPr>
+              <w:pStyle w:val="NoSpacing"/>
+            </w:pPr>
+            <w:r>
+              <w:t>API Integration</w:t>
+            </w:r>
+          </w:p>
+        </w:tc>
+      </w:tr>
+      <w:tr>
+        <w:trPr>
+          <w:trHeight w:val="420"/>
+        </w:trPr>
+        <w:tc>
+          <w:tcPr>
+            <w:tcW w:w="2340" w:type="dxa"/>
+            <w:tcMar>
+              <w:top w:w="100" w:type="dxa"/>
+              <w:left w:w="100" w:type="dxa"/>
+              <w:bottom w:w="100" w:type="dxa"/>
+              <w:right w:w="100" w:type="dxa"/>
+            </w:tcMar>
+            <w:vAlign w:val="center"/>
+          </w:tcPr>
+          <w:p>
+            <w:pPr>
+              <w:pStyle w:val="NoSpacing"/>
+            </w:pPr>
+            <w:r>
+              <w:t>Documentation</w:t>
+            </w:r>
+          </w:p>
+        </w:tc>
+        <w:tc>
+          <w:tcPr>
+            <w:tcW w:w="7513" w:type="dxa"/>
+            <w:tcMar>
+              <w:top w:w="100" w:type="dxa"/>
+              <w:left w:w="100" w:type="dxa"/>
+              <w:bottom w:w="100" w:type="dxa"/>
+              <w:right w:w="100" w:type="dxa"/>
+            </w:tcMar>
+            <w:vAlign w:val="center"/>
+          </w:tcPr>
+          <w:p>
+            <w:pPr>
+              <w:pStyle w:val="NoSpacing"/>
+            </w:pPr>
+            <w:r>
+              <w:t>API Integration, however handled externally to the system</w:t>
+            </w:r>
+          </w:p>
+        </w:tc>
+      </w:tr>
+      <w:tr>
+        <w:trPr>
+          <w:trHeight w:val="420"/>
+        </w:trPr>
+        <w:tc>
+          <w:tcPr>
+            <w:tcW w:w="2340" w:type="dxa"/>
+            <w:tcMar>
+              <w:top w:w="100" w:type="dxa"/>
+              <w:left w:w="100" w:type="dxa"/>
+              <w:bottom w:w="100" w:type="dxa"/>
+              <w:right w:w="100" w:type="dxa"/>
+            </w:tcMar>
+            <w:vAlign w:val="center"/>
+          </w:tcPr>
+          <w:p>
+            <w:pPr>
+              <w:pStyle w:val="NoSpacing"/>
+            </w:pPr>
+            <w:r>
+              <w:t>Quality</w:t>
+            </w:r>
+          </w:p>
+        </w:tc>
+        <w:tc>
+          <w:tcPr>
+            <w:tcW w:w="7513" w:type="dxa"/>
+            <w:tcMar>
+              <w:top w:w="100" w:type="dxa"/>
+              <w:left w:w="100" w:type="dxa"/>
+              <w:bottom w:w="100" w:type="dxa"/>
+              <w:right w:w="100" w:type="dxa"/>
+            </w:tcMar>
+            <w:vAlign w:val="center"/>
+          </w:tcPr>
+          <w:p>
+            <w:pPr>
+              <w:pStyle w:val="NoSpacing"/>
+            </w:pPr>
+            <w:r>
+              <w:t>High Quality Code</w:t>
+            </w:r>
+          </w:p>
+        </w:tc>
+      </w:tr>
+      <w:tr>
+        <w:trPr>
+          <w:trHeight w:val="420"/>
+        </w:trPr>
+        <w:tc>
+          <w:tcPr>
+            <w:tcW w:w="2340" w:type="dxa"/>
+            <w:tcMar>
+              <w:top w:w="100" w:type="dxa"/>
+              <w:left w:w="100" w:type="dxa"/>
+              <w:bottom w:w="100" w:type="dxa"/>
+              <w:right w:w="100" w:type="dxa"/>
+            </w:tcMar>
+            <w:vAlign w:val="center"/>
+          </w:tcPr>
+          <w:p>
+            <w:pPr>
+              <w:pStyle w:val="NoSpacing"/>
+            </w:pPr>
+            <w:r>
+              <w:t>Performance</w:t>
+            </w:r>
+          </w:p>
+        </w:tc>
+        <w:tc>
+          <w:tcPr>
+            <w:tcW w:w="7513" w:type="dxa"/>
+            <w:tcMar>
+              <w:top w:w="100" w:type="dxa"/>
+              <w:left w:w="100" w:type="dxa"/>
+              <w:bottom w:w="100" w:type="dxa"/>
+              <w:right w:w="100" w:type="dxa"/>
+            </w:tcMar>
+            <w:vAlign w:val="center"/>
+          </w:tcPr>
+          <w:p>
+            <w:pPr>
+              <w:pStyle w:val="NoSpacing"/>
+            </w:pPr>
+            <w:r>
+              <w:t>N/A, this is handled at the algorithm and code level</w:t>
+            </w:r>
+          </w:p>
+        </w:tc>
+      </w:tr>
+      <w:tr>
+        <w:trPr>
+          <w:trHeight w:val="420"/>
+        </w:trPr>
+        <w:tc>
+          <w:tcPr>
+            <w:tcW w:w="2340" w:type="dxa"/>
+            <w:tcMar>
+              <w:top w:w="100" w:type="dxa"/>
+              <w:left w:w="100" w:type="dxa"/>
+              <w:bottom w:w="100" w:type="dxa"/>
+              <w:right w:w="100" w:type="dxa"/>
+            </w:tcMar>
+            <w:vAlign w:val="center"/>
+          </w:tcPr>
+          <w:p>
+            <w:pPr>
+              <w:pStyle w:val="NoSpacing"/>
+            </w:pPr>
+            <w:r>
+              <w:t>Compatibility</w:t>
+            </w:r>
+          </w:p>
+        </w:tc>
+        <w:tc>
+          <w:tcPr>
+            <w:tcW w:w="7513" w:type="dxa"/>
+            <w:tcMar>
+              <w:top w:w="100" w:type="dxa"/>
+              <w:left w:w="100" w:type="dxa"/>
+              <w:bottom w:w="100" w:type="dxa"/>
+              <w:right w:w="100" w:type="dxa"/>
+            </w:tcMar>
+            <w:vAlign w:val="center"/>
+          </w:tcPr>
+          <w:p>
+            <w:pPr>
+              <w:pStyle w:val="NoSpacing"/>
+            </w:pPr>
+            <w:r>
+              <w:t>N/A, this is handled by choice of code language</w:t>
+            </w:r>
+          </w:p>
+        </w:tc>
+      </w:tr>
+      <w:tr>
+        <w:trPr>
+          <w:trHeight w:val="420"/>
+        </w:trPr>
+        <w:tc>
+          <w:tcPr>
+            <w:tcW w:w="2340" w:type="dxa"/>
+            <w:tcMar>
+              <w:top w:w="100" w:type="dxa"/>
+              <w:left w:w="100" w:type="dxa"/>
+              <w:bottom w:w="100" w:type="dxa"/>
+              <w:right w:w="100" w:type="dxa"/>
+            </w:tcMar>
+            <w:vAlign w:val="center"/>
+          </w:tcPr>
+          <w:p>
+            <w:pPr>
+              <w:pStyle w:val="NoSpacing"/>
+            </w:pPr>
+            <w:r>
+              <w:t>Availability</w:t>
+            </w:r>
+          </w:p>
+        </w:tc>
+        <w:tc>
+          <w:tcPr>
+            <w:tcW w:w="7513" w:type="dxa"/>
+            <w:tcMar>
+              <w:top w:w="100" w:type="dxa"/>
+              <w:left w:w="100" w:type="dxa"/>
+              <w:bottom w:w="100" w:type="dxa"/>
+              <w:right w:w="100" w:type="dxa"/>
+            </w:tcMar>
+            <w:vAlign w:val="center"/>
+          </w:tcPr>
+          <w:p>
+            <w:pPr>
+              <w:pStyle w:val="NoSpacing"/>
+            </w:pPr>
+            <w:r>
+              <w:t>Networking</w:t>
+            </w:r>
+          </w:p>
+        </w:tc>
+      </w:tr>
+      <w:tr>
+        <w:trPr>
+          <w:trHeight w:val="420"/>
+        </w:trPr>
+        <w:tc>
+          <w:tcPr>
+            <w:tcW w:w="2340" w:type="dxa"/>
+            <w:tcMar>
+              <w:top w:w="100" w:type="dxa"/>
+              <w:left w:w="100" w:type="dxa"/>
+              <w:bottom w:w="100" w:type="dxa"/>
+              <w:right w:w="100" w:type="dxa"/>
+            </w:tcMar>
+            <w:vAlign w:val="center"/>
+          </w:tcPr>
+          <w:p>
+            <w:pPr>
+              <w:pStyle w:val="NoSpacing"/>
+            </w:pPr>
+            <w:r>
+              <w:t>Scalability</w:t>
+            </w:r>
+          </w:p>
+        </w:tc>
+        <w:tc>
+          <w:tcPr>
+            <w:tcW w:w="7513" w:type="dxa"/>
+            <w:tcMar>
+              <w:top w:w="100" w:type="dxa"/>
+              <w:left w:w="100" w:type="dxa"/>
+              <w:bottom w:w="100" w:type="dxa"/>
+              <w:right w:w="100" w:type="dxa"/>
+            </w:tcMar>
+            <w:vAlign w:val="center"/>
+          </w:tcPr>
+          <w:p>
+            <w:pPr>
+              <w:pStyle w:val="NoSpacing"/>
+            </w:pPr>
+            <w:r>
+              <w:t>Distributed Consistent Log, handled in consensus algorithm</w:t>
+            </w:r>
+          </w:p>
+        </w:tc>
+      </w:tr>
+      <w:tr>
+        <w:trPr>
+          <w:trHeight w:val="420"/>
+        </w:trPr>
+        <w:tc>
+          <w:tcPr>
+            <w:tcW w:w="2340" w:type="dxa"/>
+            <w:tcMar>
+              <w:top w:w="100" w:type="dxa"/>
+              <w:left w:w="100" w:type="dxa"/>
+              <w:bottom w:w="100" w:type="dxa"/>
+              <w:right w:w="100" w:type="dxa"/>
+            </w:tcMar>
+            <w:vAlign w:val="center"/>
+          </w:tcPr>
+          <w:p>
+            <w:pPr>
+              <w:pStyle w:val="NoSpacing"/>
+            </w:pPr>
+            <w:r>
+              <w:t>Security</w:t>
+            </w:r>
+          </w:p>
+        </w:tc>
+        <w:tc>
+          <w:tcPr>
+            <w:tcW w:w="7513" w:type="dxa"/>
+            <w:tcMar>
+              <w:top w:w="100" w:type="dxa"/>
+              <w:left w:w="100" w:type="dxa"/>
+              <w:bottom w:w="100" w:type="dxa"/>
+              <w:right w:w="100" w:type="dxa"/>
+            </w:tcMar>
+            <w:vAlign w:val="center"/>
+          </w:tcPr>
+          <w:p>
+            <w:pPr>
+              <w:pStyle w:val="NoSpacing"/>
+            </w:pPr>
+            <w:r>
+              <w:t>Networking</w:t>
+            </w:r>
+          </w:p>
+        </w:tc>
+      </w:tr>
+      <w:tr>
+        <w:trPr>
+          <w:trHeight w:val="420"/>
+        </w:trPr>
+        <w:tc>
+          <w:tcPr>
+            <w:tcW w:w="2340" w:type="dxa"/>
+            <w:tcMar>
+              <w:top w:w="100" w:type="dxa"/>
+              <w:left w:w="100" w:type="dxa"/>
+              <w:bottom w:w="100" w:type="dxa"/>
+              <w:right w:w="100" w:type="dxa"/>
+            </w:tcMar>
+            <w:vAlign w:val="center"/>
+          </w:tcPr>
+          <w:p>
+            <w:pPr>
+              <w:pStyle w:val="NoSpacing"/>
+            </w:pPr>
+            <w:r>
+              <w:t>Privacy</w:t>
+            </w:r>
+          </w:p>
+        </w:tc>
+        <w:tc>
+          <w:tcPr>
+            <w:tcW w:w="7513" w:type="dxa"/>
+            <w:tcMar>
+              <w:top w:w="100" w:type="dxa"/>
+              <w:left w:w="100" w:type="dxa"/>
+              <w:bottom w:w="100" w:type="dxa"/>
+              <w:right w:w="100" w:type="dxa"/>
+            </w:tcMar>
+            <w:vAlign w:val="center"/>
+          </w:tcPr>
+          <w:p>
+            <w:pPr>
+              <w:pStyle w:val="NoSpacing"/>
+            </w:pPr>
+            <w:r>
+              <w:t>Networking</w:t>
+            </w:r>
+          </w:p>
+        </w:tc>
+      </w:tr>
+      <w:tr>
+        <w:trPr>
+          <w:trHeight w:val="420"/>
+        </w:trPr>
+        <w:tc>
+          <w:tcPr>
+            <w:tcW w:w="2340" w:type="dxa"/>
+            <w:tcMar>
+              <w:top w:w="100" w:type="dxa"/>
+              <w:left w:w="100" w:type="dxa"/>
+              <w:bottom w:w="100" w:type="dxa"/>
+              <w:right w:w="100" w:type="dxa"/>
+            </w:tcMar>
+            <w:vAlign w:val="center"/>
+          </w:tcPr>
+          <w:p>
+            <w:pPr>
+              <w:pStyle w:val="NoSpacing"/>
+            </w:pPr>
+            <w:r>
+              <w:t>Testability</w:t>
+            </w:r>
+          </w:p>
+        </w:tc>
+        <w:tc>
+          <w:tcPr>
+            <w:tcW w:w="7513" w:type="dxa"/>
+            <w:tcMar>
+              <w:top w:w="100" w:type="dxa"/>
+              <w:left w:w="100" w:type="dxa"/>
+              <w:bottom w:w="100" w:type="dxa"/>
+              <w:right w:w="100" w:type="dxa"/>
+            </w:tcMar>
+            <w:vAlign w:val="center"/>
+          </w:tcPr>
+          <w:p>
+            <w:pPr>
+              <w:pStyle w:val="NoSpacing"/>
+            </w:pPr>
+            <w:r>
+              <w:t>High Quality Code</w:t>
+            </w:r>
+          </w:p>
+        </w:tc>
+      </w:tr>
+      <w:tr>
+        <w:trPr>
+          <w:trHeight w:val="420"/>
+        </w:trPr>
+        <w:tc>
+          <w:tcPr>
+            <w:tcW w:w="2340" w:type="dxa"/>
+            <w:tcMar>
+              <w:top w:w="100" w:type="dxa"/>
+              <w:left w:w="100" w:type="dxa"/>
+              <w:bottom w:w="100" w:type="dxa"/>
+              <w:right w:w="100" w:type="dxa"/>
+            </w:tcMar>
+            <w:vAlign w:val="center"/>
+          </w:tcPr>
+          <w:p>
+            <w:pPr>
+              <w:pStyle w:val="NoSpacing"/>
+            </w:pPr>
+            <w:proofErr w:type="spellStart"/>
+            <w:r>
+              <w:t>Extendability</w:t>
+            </w:r>
+            <w:proofErr w:type="spellEnd"/>
+          </w:p>
+        </w:tc>
+        <w:tc>
+          <w:tcPr>
+            <w:tcW w:w="7513" w:type="dxa"/>
+            <w:tcMar>
+              <w:top w:w="100" w:type="dxa"/>
+              <w:left w:w="100" w:type="dxa"/>
+              <w:bottom w:w="100" w:type="dxa"/>
+              <w:right w:w="100" w:type="dxa"/>
+            </w:tcMar>
+            <w:vAlign w:val="center"/>
+          </w:tcPr>
+          <w:p>
+            <w:pPr>
+              <w:pStyle w:val="NoSpacing"/>
+            </w:pPr>
+            <w:r>
+              <w:t>High Quality Code</w:t>
+            </w:r>
+          </w:p>
+        </w:tc>
+      </w:tr>
+      <w:tr>
+        <w:trPr>
+          <w:trHeight w:val="420"/>
+        </w:trPr>
+        <w:tc>
+          <w:tcPr>
+            <w:tcW w:w="2340" w:type="dxa"/>
+            <w:tcMar>
+              <w:top w:w="100" w:type="dxa"/>
+              <w:left w:w="100" w:type="dxa"/>
+              <w:bottom w:w="100" w:type="dxa"/>
+              <w:right w:w="100" w:type="dxa"/>
+            </w:tcMar>
+            <w:vAlign w:val="center"/>
+          </w:tcPr>
+          <w:p>
+            <w:pPr>
+              <w:pStyle w:val="NoSpacing"/>
+            </w:pPr>
+            <w:r>
+              <w:t>Auditability</w:t>
+            </w:r>
+          </w:p>
+        </w:tc>
+        <w:tc>
+          <w:tcPr>
+            <w:tcW w:w="7513" w:type="dxa"/>
+            <w:tcMar>
+              <w:top w:w="100" w:type="dxa"/>
+              <w:left w:w="100" w:type="dxa"/>
+              <w:bottom w:w="100" w:type="dxa"/>
+              <w:right w:w="100" w:type="dxa"/>
+            </w:tcMar>
+            <w:vAlign w:val="center"/>
+          </w:tcPr>
+          <w:p>
+            <w:pPr>
+              <w:pStyle w:val="NoSpacing"/>
+            </w:pPr>
+            <w:r>
+              <w:t>High Quality Code</w:t>
+            </w:r>
+          </w:p>
+        </w:tc>
+      </w:tr>
+      <w:tr>
+        <w:trPr>
+          <w:trHeight w:val="420"/>
+        </w:trPr>
+        <w:tc>
+          <w:tcPr>
+            <w:tcW w:w="2340" w:type="dxa"/>
+            <w:tcMar>
+              <w:top w:w="100" w:type="dxa"/>
+              <w:left w:w="100" w:type="dxa"/>
+              <w:bottom w:w="100" w:type="dxa"/>
+              <w:right w:w="100" w:type="dxa"/>
+            </w:tcMar>
+            <w:vAlign w:val="center"/>
+          </w:tcPr>
+          <w:p>
+            <w:pPr>
+              <w:pStyle w:val="NoSpacing"/>
+            </w:pPr>
+            <w:r>
+              <w:t>Troubleshooting</w:t>
+            </w:r>
+          </w:p>
+        </w:tc>
+        <w:tc>
+          <w:tcPr>
+            <w:tcW w:w="7513" w:type="dxa"/>
+            <w:tcMar>
+              <w:top w:w="100" w:type="dxa"/>
+              <w:left w:w="100" w:type="dxa"/>
+              <w:bottom w:w="100" w:type="dxa"/>
+              <w:right w:w="100" w:type="dxa"/>
+            </w:tcMar>
+            <w:vAlign w:val="center"/>
+          </w:tcPr>
+          <w:p>
+            <w:pPr>
+              <w:pStyle w:val="NoSpacing"/>
+            </w:pPr>
+            <w:r>
+              <w:t>High Quality Code</w:t>
+            </w:r>
+          </w:p>
+        </w:tc>
+      </w:tr>
+    </w:tbl>
+    <w:p/>
+    <w:p>
+      <w:r>
+        <w:br w:type="page"/>
+      </w:r>
+    </w:p>
+    <w:p>
+      <w:pPr>
+        <w:pStyle w:val="Heading2"/>
+      </w:pPr>
+      <w:r>
+        <w:lastRenderedPageBreak/>
+        <w:t>Architectural Views</w:t>
+      </w:r>
+    </w:p>
+    <w:p>
+      <w:pPr>
+        <w:pStyle w:val="Heading3"/>
+      </w:pPr>
+      <w:bookmarkStart w:id="47" w:name="_xpwmm5vhd9nq" w:colFirst="0" w:colLast="0"/>
+      <w:bookmarkEnd w:id="47"/>
+      <w:r>
+        <w:t>Use case view</w:t>
+      </w:r>
+    </w:p>
+    <w:p>
+      <w:r>
+        <w:t>Please see Use Case Diagram</w:t>
+      </w:r>
+    </w:p>
+    <w:p>
+      <w:pPr>
+        <w:pStyle w:val="Heading3"/>
+      </w:pPr>
+      <w:bookmarkStart w:id="48" w:name="_ft6q5c1za2s5" w:colFirst="0" w:colLast="0"/>
+      <w:bookmarkEnd w:id="48"/>
+      <w:r>
+        <w:t>Logical view</w:t>
+      </w:r>
+    </w:p>
+    <w:p>
+      <w:r>
+        <w:t>Please see Domain Model</w:t>
+      </w:r>
+    </w:p>
+    <w:p>
+      <w:pPr>
+        <w:pStyle w:val="Heading3"/>
+      </w:pPr>
+      <w:bookmarkStart w:id="49" w:name="_mbcgze1yj9hv" w:colFirst="0" w:colLast="0"/>
+      <w:bookmarkEnd w:id="49"/>
+      <w:r>
+        <w:t>Physical view</w:t>
+      </w:r>
+    </w:p>
+    <w:p>
+      <w:r>
+        <w:t xml:space="preserve">The consensus library will be integrated into the User Application </w:t>
+      </w:r>
+      <w:r>
+        <w:t>Service and</w:t>
+      </w:r>
+      <w:bookmarkStart w:id="50" w:name="_GoBack"/>
+      <w:bookmarkEnd w:id="50"/>
+      <w:r>
+        <w:t xml:space="preserve"> will be used to logically tie multiple UASs together into a Cluster of Application Services (CAS).</w:t>
+      </w:r>
+    </w:p>
+    <w:p/>
+    <w:p>
+      <w:r>
+        <w:t>In the example case of a distributed network where UASs are offloaded from centralised company servers onto UACs there is only a logical difference between UAC and UAS, not physical.</w:t>
+      </w:r>
+    </w:p>
+    <w:p>
+      <w:pPr>
+        <w:jc w:val="center"/>
+      </w:pPr>
+      <w:r>
+        <w:rPr>
+          <w:noProof/>
+        </w:rPr>
+        <w:drawing>
+          <wp:inline distT="114300" distB="114300" distL="114300" distR="114300" wp14:anchorId="5440DAC0" wp14:editId="5714CFDD">
+            <wp:extent cx="5434013" cy="4592681"/>
+            <wp:effectExtent l="0" t="0" r="0" b="0"/>
+            <wp:docPr id="4" name="image4.png"/>
+            <wp:cNvGraphicFramePr/>
+            <a:graphic xmlns:a="http://schemas.openxmlformats.org/drawingml/2006/main">
+              <a:graphicData uri="http://schemas.openxmlformats.org/drawingml/2006/picture">
+                <pic:pic xmlns:pic="http://schemas.openxmlformats.org/drawingml/2006/picture">
+                  <pic:nvPicPr>
+                    <pic:cNvPr id="0" name="image4.png"/>
+                    <pic:cNvPicPr preferRelativeResize="0"/>
+                  </pic:nvPicPr>
+                  <pic:blipFill>
+                    <a:blip r:embed="rId37"/>
+                    <a:srcRect/>
+                    <a:stretch>
+                      <a:fillRect/>
+                    </a:stretch>
+                  </pic:blipFill>
+                  <pic:spPr>
+                    <a:xfrm>
+                      <a:off x="0" y="0"/>
+                      <a:ext cx="5434013" cy="4592681"/>
+                    </a:xfrm>
+                    <a:prstGeom prst="rect">
+                      <a:avLst/>
+                    </a:prstGeom>
+                    <a:ln/>
+                  </pic:spPr>
+                </pic:pic>
+              </a:graphicData>
+            </a:graphic>
+          </wp:inline>
+        </w:drawing>
+      </w:r>
+      <w:r>
+        <w:br w:type="page"/>
+      </w:r>
+    </w:p>
+    <w:p>
+      <w:r>
+        <w:lastRenderedPageBreak/>
+        <w:t>In the example case of dedicated linked servers which provide services for clients, there are multiple distinct servers which run the UASs forming a Cluster of Application Services (CAS). The User Application Clients communicate with the CAS through simple IP failover style.</w:t>
+      </w:r>
+    </w:p>
+    <w:p/>
+    <w:p>
+      <w:pPr>
+        <w:jc w:val="center"/>
+      </w:pPr>
+      <w:r>
+        <w:rPr>
+          <w:noProof/>
+        </w:rPr>
+        <w:drawing>
+          <wp:inline distT="114300" distB="114300" distL="114300" distR="114300" wp14:anchorId="54774280" wp14:editId="7E3F13F2">
+            <wp:extent cx="5943600" cy="3441700"/>
+            <wp:effectExtent l="0" t="0" r="0" b="0"/>
+            <wp:docPr id="5" name="image6.png"/>
+            <wp:cNvGraphicFramePr/>
+            <a:graphic xmlns:a="http://schemas.openxmlformats.org/drawingml/2006/main">
+              <a:graphicData uri="http://schemas.openxmlformats.org/drawingml/2006/picture">
+                <pic:pic xmlns:pic="http://schemas.openxmlformats.org/drawingml/2006/picture">
+                  <pic:nvPicPr>
+                    <pic:cNvPr id="0" name="image6.png"/>
+                    <pic:cNvPicPr preferRelativeResize="0"/>
+                  </pic:nvPicPr>
+                  <pic:blipFill>
+                    <a:blip r:embed="rId38"/>
+                    <a:srcRect/>
+                    <a:stretch>
+                      <a:fillRect/>
+                    </a:stretch>
+                  </pic:blipFill>
+                  <pic:spPr>
+                    <a:xfrm>
+                      <a:off x="0" y="0"/>
+                      <a:ext cx="5943600" cy="3441700"/>
+                    </a:xfrm>
+                    <a:prstGeom prst="rect">
+                      <a:avLst/>
+                    </a:prstGeom>
+                    <a:ln/>
+                  </pic:spPr>
+                </pic:pic>
+              </a:graphicData>
+            </a:graphic>
+          </wp:inline>
+        </w:drawing>
+      </w:r>
+    </w:p>
+    <w:p/>
+    <w:p/>
     <w:sectPr>
-      <w:pgSz w:w="16838" w:h="11906" w:orient="landscape"/>
-      <w:pgMar w:top="993" w:right="1440" w:bottom="1135" w:left="1440" w:header="709" w:footer="709" w:gutter="0"/>
+      <w:pgSz w:w="11906" w:h="16838"/>
+      <w:pgMar w:top="1440" w:right="992" w:bottom="1440" w:left="1134" w:header="709" w:footer="709" w:gutter="0"/>
       <w:cols w:space="708"/>
       <w:docGrid w:linePitch="360"/>
     </w:sectPr>
@@ -7934,6 +10756,119 @@
     </w:lvl>
   </w:abstractNum>
   <w:abstractNum w:abstractNumId="2" w15:restartNumberingAfterBreak="0">
+    <w:nsid w:val="019738FB"/>
+    <w:multiLevelType w:val="multilevel"/>
+    <w:tmpl w:val="57E43CA4"/>
+    <w:lvl w:ilvl="0">
+      <w:start w:val="1"/>
+      <w:numFmt w:val="bullet"/>
+      <w:lvlText w:val="●"/>
+      <w:lvlJc w:val="left"/>
+      <w:pPr>
+        <w:ind w:left="720" w:hanging="360"/>
+      </w:pPr>
+      <w:rPr>
+        <w:u w:val="none"/>
+      </w:rPr>
+    </w:lvl>
+    <w:lvl w:ilvl="1">
+      <w:start w:val="1"/>
+      <w:numFmt w:val="bullet"/>
+      <w:lvlText w:val="○"/>
+      <w:lvlJc w:val="left"/>
+      <w:pPr>
+        <w:ind w:left="1440" w:hanging="360"/>
+      </w:pPr>
+      <w:rPr>
+        <w:u w:val="none"/>
+      </w:rPr>
+    </w:lvl>
+    <w:lvl w:ilvl="2">
+      <w:start w:val="1"/>
+      <w:numFmt w:val="bullet"/>
+      <w:lvlText w:val="■"/>
+      <w:lvlJc w:val="left"/>
+      <w:pPr>
+        <w:ind w:left="2160" w:hanging="360"/>
+      </w:pPr>
+      <w:rPr>
+        <w:u w:val="none"/>
+      </w:rPr>
+    </w:lvl>
+    <w:lvl w:ilvl="3">
+      <w:start w:val="1"/>
+      <w:numFmt w:val="bullet"/>
+      <w:lvlText w:val="●"/>
+      <w:lvlJc w:val="left"/>
+      <w:pPr>
+        <w:ind w:left="2880" w:hanging="360"/>
+      </w:pPr>
+      <w:rPr>
+        <w:u w:val="none"/>
+      </w:rPr>
+    </w:lvl>
+    <w:lvl w:ilvl="4">
+      <w:start w:val="1"/>
+      <w:numFmt w:val="bullet"/>
+      <w:lvlText w:val="○"/>
+      <w:lvlJc w:val="left"/>
+      <w:pPr>
+        <w:ind w:left="3600" w:hanging="360"/>
+      </w:pPr>
+      <w:rPr>
+        <w:u w:val="none"/>
+      </w:rPr>
+    </w:lvl>
+    <w:lvl w:ilvl="5">
+      <w:start w:val="1"/>
+      <w:numFmt w:val="bullet"/>
+      <w:lvlText w:val="■"/>
+      <w:lvlJc w:val="left"/>
+      <w:pPr>
+        <w:ind w:left="4320" w:hanging="360"/>
+      </w:pPr>
+      <w:rPr>
+        <w:u w:val="none"/>
+      </w:rPr>
+    </w:lvl>
+    <w:lvl w:ilvl="6">
+      <w:start w:val="1"/>
+      <w:numFmt w:val="bullet"/>
+      <w:lvlText w:val="●"/>
+      <w:lvlJc w:val="left"/>
+      <w:pPr>
+        <w:ind w:left="5040" w:hanging="360"/>
+      </w:pPr>
+      <w:rPr>
+        <w:u w:val="none"/>
+      </w:rPr>
+    </w:lvl>
+    <w:lvl w:ilvl="7">
+      <w:start w:val="1"/>
+      <w:numFmt w:val="bullet"/>
+      <w:lvlText w:val="○"/>
+      <w:lvlJc w:val="left"/>
+      <w:pPr>
+        <w:ind w:left="5760" w:hanging="360"/>
+      </w:pPr>
+      <w:rPr>
+        <w:u w:val="none"/>
+      </w:rPr>
+    </w:lvl>
+    <w:lvl w:ilvl="8">
+      <w:start w:val="1"/>
+      <w:numFmt w:val="bullet"/>
+      <w:lvlText w:val="■"/>
+      <w:lvlJc w:val="left"/>
+      <w:pPr>
+        <w:ind w:left="6480" w:hanging="360"/>
+      </w:pPr>
+      <w:rPr>
+        <w:u w:val="none"/>
+      </w:rPr>
+    </w:lvl>
+  </w:abstractNum>
+  <w:abstractNum w:abstractNumId="3" w15:restartNumberingAfterBreak="0">
     <w:nsid w:val="0542703A"/>
     <w:multiLevelType w:val="multilevel"/>
     <w:tmpl w:val="80DC1A34"/>
@@ -8046,7 +10981,7 @@
       </w:rPr>
     </w:lvl>
   </w:abstractNum>
-  <w:abstractNum w:abstractNumId="3" w15:restartNumberingAfterBreak="0">
+  <w:abstractNum w:abstractNumId="4" w15:restartNumberingAfterBreak="0">
     <w:nsid w:val="08C93AB3"/>
     <w:multiLevelType w:val="multilevel"/>
     <w:tmpl w:val="34109684"/>
@@ -8159,7 +11094,7 @@
       </w:rPr>
     </w:lvl>
   </w:abstractNum>
-  <w:abstractNum w:abstractNumId="4" w15:restartNumberingAfterBreak="0">
+  <w:abstractNum w:abstractNumId="5" w15:restartNumberingAfterBreak="0">
     <w:nsid w:val="0B975CD4"/>
     <w:multiLevelType w:val="multilevel"/>
     <w:tmpl w:val="19D20898"/>
@@ -8272,7 +11207,7 @@
       </w:rPr>
     </w:lvl>
   </w:abstractNum>
-  <w:abstractNum w:abstractNumId="5" w15:restartNumberingAfterBreak="0">
+  <w:abstractNum w:abstractNumId="6" w15:restartNumberingAfterBreak="0">
     <w:nsid w:val="137935D9"/>
     <w:multiLevelType w:val="multilevel"/>
     <w:tmpl w:val="F676940A"/>
@@ -8385,7 +11320,120 @@
       </w:rPr>
     </w:lvl>
   </w:abstractNum>
-  <w:abstractNum w:abstractNumId="6" w15:restartNumberingAfterBreak="0">
+  <w:abstractNum w:abstractNumId="7" w15:restartNumberingAfterBreak="0">
+    <w:nsid w:val="139436F8"/>
+    <w:multiLevelType w:val="multilevel"/>
+    <w:tmpl w:val="1730CBC8"/>
+    <w:lvl w:ilvl="0">
+      <w:start w:val="1"/>
+      <w:numFmt w:val="decimal"/>
+      <w:lvlText w:val="%1."/>
+      <w:lvlJc w:val="left"/>
+      <w:pPr>
+        <w:ind w:left="720" w:hanging="360"/>
+      </w:pPr>
+      <w:rPr>
+        <w:u w:val="none"/>
+      </w:rPr>
+    </w:lvl>
+    <w:lvl w:ilvl="1">
+      <w:start w:val="1"/>
+      <w:numFmt w:val="lowerLetter"/>
+      <w:lvlText w:val="%2."/>
+      <w:lvlJc w:val="left"/>
+      <w:pPr>
+        <w:ind w:left="1440" w:hanging="360"/>
+      </w:pPr>
+      <w:rPr>
+        <w:u w:val="none"/>
+      </w:rPr>
+    </w:lvl>
+    <w:lvl w:ilvl="2">
+      <w:start w:val="1"/>
+      <w:numFmt w:val="lowerRoman"/>
+      <w:lvlText w:val="%3."/>
+      <w:lvlJc w:val="right"/>
+      <w:pPr>
+        <w:ind w:left="2160" w:hanging="360"/>
+      </w:pPr>
+      <w:rPr>
+        <w:u w:val="none"/>
+      </w:rPr>
+    </w:lvl>
+    <w:lvl w:ilvl="3">
+      <w:start w:val="1"/>
+      <w:numFmt w:val="decimal"/>
+      <w:lvlText w:val="%4."/>
+      <w:lvlJc w:val="left"/>
+      <w:pPr>
+        <w:ind w:left="2880" w:hanging="360"/>
+      </w:pPr>
+      <w:rPr>
+        <w:u w:val="none"/>
+      </w:rPr>
+    </w:lvl>
+    <w:lvl w:ilvl="4">
+      <w:start w:val="1"/>
+      <w:numFmt w:val="lowerLetter"/>
+      <w:lvlText w:val="%5."/>
+      <w:lvlJc w:val="left"/>
+      <w:pPr>
+        <w:ind w:left="3600" w:hanging="360"/>
+      </w:pPr>
+      <w:rPr>
+        <w:u w:val="none"/>
+      </w:rPr>
+    </w:lvl>
+    <w:lvl w:ilvl="5">
+      <w:start w:val="1"/>
+      <w:numFmt w:val="lowerRoman"/>
+      <w:lvlText w:val="%6."/>
+      <w:lvlJc w:val="right"/>
+      <w:pPr>
+        <w:ind w:left="4320" w:hanging="360"/>
+      </w:pPr>
+      <w:rPr>
+        <w:u w:val="none"/>
+      </w:rPr>
+    </w:lvl>
+    <w:lvl w:ilvl="6">
+      <w:start w:val="1"/>
+      <w:numFmt w:val="decimal"/>
+      <w:lvlText w:val="%7."/>
+      <w:lvlJc w:val="left"/>
+      <w:pPr>
+        <w:ind w:left="5040" w:hanging="360"/>
+      </w:pPr>
+      <w:rPr>
+        <w:u w:val="none"/>
+      </w:rPr>
+    </w:lvl>
+    <w:lvl w:ilvl="7">
+      <w:start w:val="1"/>
+      <w:numFmt w:val="lowerLetter"/>
+      <w:lvlText w:val="%8."/>
+      <w:lvlJc w:val="left"/>
+      <w:pPr>
+        <w:ind w:left="5760" w:hanging="360"/>
+      </w:pPr>
+      <w:rPr>
+        <w:u w:val="none"/>
+      </w:rPr>
+    </w:lvl>
+    <w:lvl w:ilvl="8">
+      <w:start w:val="1"/>
+      <w:numFmt w:val="lowerRoman"/>
+      <w:lvlText w:val="%9."/>
+      <w:lvlJc w:val="right"/>
+      <w:pPr>
+        <w:ind w:left="6480" w:hanging="360"/>
+      </w:pPr>
+      <w:rPr>
+        <w:u w:val="none"/>
+      </w:rPr>
+    </w:lvl>
+  </w:abstractNum>
+  <w:abstractNum w:abstractNumId="8" w15:restartNumberingAfterBreak="0">
     <w:nsid w:val="1585445F"/>
     <w:multiLevelType w:val="multilevel"/>
     <w:tmpl w:val="5366D0D0"/>
@@ -8498,7 +11546,7 @@
       </w:rPr>
     </w:lvl>
   </w:abstractNum>
-  <w:abstractNum w:abstractNumId="7" w15:restartNumberingAfterBreak="0">
+  <w:abstractNum w:abstractNumId="9" w15:restartNumberingAfterBreak="0">
     <w:nsid w:val="18750839"/>
     <w:multiLevelType w:val="multilevel"/>
     <w:tmpl w:val="5218E5CE"/>
@@ -8611,7 +11659,7 @@
       </w:rPr>
     </w:lvl>
   </w:abstractNum>
-  <w:abstractNum w:abstractNumId="8" w15:restartNumberingAfterBreak="0">
+  <w:abstractNum w:abstractNumId="10" w15:restartNumberingAfterBreak="0">
     <w:nsid w:val="1D700892"/>
     <w:multiLevelType w:val="multilevel"/>
     <w:tmpl w:val="D7E4FBDE"/>
@@ -8724,7 +11772,7 @@
       </w:rPr>
     </w:lvl>
   </w:abstractNum>
-  <w:abstractNum w:abstractNumId="9" w15:restartNumberingAfterBreak="0">
+  <w:abstractNum w:abstractNumId="11" w15:restartNumberingAfterBreak="0">
     <w:nsid w:val="21740FBD"/>
     <w:multiLevelType w:val="multilevel"/>
     <w:tmpl w:val="CE9E344E"/>
@@ -8837,7 +11885,7 @@
       </w:rPr>
     </w:lvl>
   </w:abstractNum>
-  <w:abstractNum w:abstractNumId="10" w15:restartNumberingAfterBreak="0">
+  <w:abstractNum w:abstractNumId="12" w15:restartNumberingAfterBreak="0">
     <w:nsid w:val="283A0268"/>
     <w:multiLevelType w:val="multilevel"/>
     <w:tmpl w:val="F47833C6"/>
@@ -8950,7 +11998,7 @@
       </w:rPr>
     </w:lvl>
   </w:abstractNum>
-  <w:abstractNum w:abstractNumId="11" w15:restartNumberingAfterBreak="0">
+  <w:abstractNum w:abstractNumId="13" w15:restartNumberingAfterBreak="0">
     <w:nsid w:val="28FD2C83"/>
     <w:multiLevelType w:val="multilevel"/>
     <w:tmpl w:val="BC06C3BE"/>
@@ -9063,7 +12111,7 @@
       </w:rPr>
     </w:lvl>
   </w:abstractNum>
-  <w:abstractNum w:abstractNumId="12" w15:restartNumberingAfterBreak="0">
+  <w:abstractNum w:abstractNumId="14" w15:restartNumberingAfterBreak="0">
     <w:nsid w:val="29CC2389"/>
     <w:multiLevelType w:val="multilevel"/>
     <w:tmpl w:val="152CADBA"/>
@@ -9176,7 +12224,120 @@
       </w:rPr>
     </w:lvl>
   </w:abstractNum>
-  <w:abstractNum w:abstractNumId="13" w15:restartNumberingAfterBreak="0">
+  <w:abstractNum w:abstractNumId="15" w15:restartNumberingAfterBreak="0">
+    <w:nsid w:val="2F656779"/>
+    <w:multiLevelType w:val="multilevel"/>
+    <w:tmpl w:val="BAA496F0"/>
+    <w:lvl w:ilvl="0">
+      <w:start w:val="1"/>
+      <w:numFmt w:val="bullet"/>
+      <w:lvlText w:val="●"/>
+      <w:lvlJc w:val="left"/>
+      <w:pPr>
+        <w:ind w:left="720" w:hanging="360"/>
+      </w:pPr>
+      <w:rPr>
+        <w:u w:val="none"/>
+      </w:rPr>
+    </w:lvl>
+    <w:lvl w:ilvl="1">
+      <w:start w:val="1"/>
+      <w:numFmt w:val="bullet"/>
+      <w:lvlText w:val="○"/>
+      <w:lvlJc w:val="left"/>
+      <w:pPr>
+        <w:ind w:left="1440" w:hanging="360"/>
+      </w:pPr>
+      <w:rPr>
+        <w:u w:val="none"/>
+      </w:rPr>
+    </w:lvl>
+    <w:lvl w:ilvl="2">
+      <w:start w:val="1"/>
+      <w:numFmt w:val="bullet"/>
+      <w:lvlText w:val="■"/>
+      <w:lvlJc w:val="left"/>
+      <w:pPr>
+        <w:ind w:left="2160" w:hanging="360"/>
+      </w:pPr>
+      <w:rPr>
+        <w:u w:val="none"/>
+      </w:rPr>
+    </w:lvl>
+    <w:lvl w:ilvl="3">
+      <w:start w:val="1"/>
+      <w:numFmt w:val="bullet"/>
+      <w:lvlText w:val="●"/>
+      <w:lvlJc w:val="left"/>
+      <w:pPr>
+        <w:ind w:left="2880" w:hanging="360"/>
+      </w:pPr>
+      <w:rPr>
+        <w:u w:val="none"/>
+      </w:rPr>
+    </w:lvl>
+    <w:lvl w:ilvl="4">
+      <w:start w:val="1"/>
+      <w:numFmt w:val="bullet"/>
+      <w:lvlText w:val="○"/>
+      <w:lvlJc w:val="left"/>
+      <w:pPr>
+        <w:ind w:left="3600" w:hanging="360"/>
+      </w:pPr>
+      <w:rPr>
+        <w:u w:val="none"/>
+      </w:rPr>
+    </w:lvl>
+    <w:lvl w:ilvl="5">
+      <w:start w:val="1"/>
+      <w:numFmt w:val="bullet"/>
+      <w:lvlText w:val="■"/>
+      <w:lvlJc w:val="left"/>
+      <w:pPr>
+        <w:ind w:left="4320" w:hanging="360"/>
+      </w:pPr>
+      <w:rPr>
+        <w:u w:val="none"/>
+      </w:rPr>
+    </w:lvl>
+    <w:lvl w:ilvl="6">
+      <w:start w:val="1"/>
+      <w:numFmt w:val="bullet"/>
+      <w:lvlText w:val="●"/>
+      <w:lvlJc w:val="left"/>
+      <w:pPr>
+        <w:ind w:left="5040" w:hanging="360"/>
+      </w:pPr>
+      <w:rPr>
+        <w:u w:val="none"/>
+      </w:rPr>
+    </w:lvl>
+    <w:lvl w:ilvl="7">
+      <w:start w:val="1"/>
+      <w:numFmt w:val="bullet"/>
+      <w:lvlText w:val="○"/>
+      <w:lvlJc w:val="left"/>
+      <w:pPr>
+        <w:ind w:left="5760" w:hanging="360"/>
+      </w:pPr>
+      <w:rPr>
+        <w:u w:val="none"/>
+      </w:rPr>
+    </w:lvl>
+    <w:lvl w:ilvl="8">
+      <w:start w:val="1"/>
+      <w:numFmt w:val="bullet"/>
+      <w:lvlText w:val="■"/>
+      <w:lvlJc w:val="left"/>
+      <w:pPr>
+        <w:ind w:left="6480" w:hanging="360"/>
+      </w:pPr>
+      <w:rPr>
+        <w:u w:val="none"/>
+      </w:rPr>
+    </w:lvl>
+  </w:abstractNum>
+  <w:abstractNum w:abstractNumId="16" w15:restartNumberingAfterBreak="0">
     <w:nsid w:val="2F7967A3"/>
     <w:multiLevelType w:val="multilevel"/>
     <w:tmpl w:val="66A645C8"/>
@@ -9289,7 +12450,7 @@
       </w:rPr>
     </w:lvl>
   </w:abstractNum>
-  <w:abstractNum w:abstractNumId="14" w15:restartNumberingAfterBreak="0">
+  <w:abstractNum w:abstractNumId="17" w15:restartNumberingAfterBreak="0">
     <w:nsid w:val="31624327"/>
     <w:multiLevelType w:val="multilevel"/>
     <w:tmpl w:val="E4B6DFEA"/>
@@ -9402,7 +12563,7 @@
       </w:rPr>
     </w:lvl>
   </w:abstractNum>
-  <w:abstractNum w:abstractNumId="15" w15:restartNumberingAfterBreak="0">
+  <w:abstractNum w:abstractNumId="18" w15:restartNumberingAfterBreak="0">
     <w:nsid w:val="33CE11B3"/>
     <w:multiLevelType w:val="multilevel"/>
     <w:tmpl w:val="6FFEE64E"/>
@@ -9515,7 +12676,7 @@
       </w:rPr>
     </w:lvl>
   </w:abstractNum>
-  <w:abstractNum w:abstractNumId="16" w15:restartNumberingAfterBreak="0">
+  <w:abstractNum w:abstractNumId="19" w15:restartNumberingAfterBreak="0">
     <w:nsid w:val="35C92718"/>
     <w:multiLevelType w:val="multilevel"/>
     <w:tmpl w:val="EF0421B8"/>
@@ -9628,7 +12789,7 @@
       </w:rPr>
     </w:lvl>
   </w:abstractNum>
-  <w:abstractNum w:abstractNumId="17" w15:restartNumberingAfterBreak="0">
+  <w:abstractNum w:abstractNumId="20" w15:restartNumberingAfterBreak="0">
     <w:nsid w:val="37F4397B"/>
     <w:multiLevelType w:val="multilevel"/>
     <w:tmpl w:val="C7929E3C"/>
@@ -9741,7 +12902,7 @@
       </w:rPr>
     </w:lvl>
   </w:abstractNum>
-  <w:abstractNum w:abstractNumId="18" w15:restartNumberingAfterBreak="0">
+  <w:abstractNum w:abstractNumId="21" w15:restartNumberingAfterBreak="0">
     <w:nsid w:val="4398692E"/>
     <w:multiLevelType w:val="multilevel"/>
     <w:tmpl w:val="A9824F90"/>
@@ -9854,7 +13015,7 @@
       </w:rPr>
     </w:lvl>
   </w:abstractNum>
-  <w:abstractNum w:abstractNumId="19" w15:restartNumberingAfterBreak="0">
+  <w:abstractNum w:abstractNumId="22" w15:restartNumberingAfterBreak="0">
     <w:nsid w:val="45D83124"/>
     <w:multiLevelType w:val="multilevel"/>
     <w:tmpl w:val="FB3820F8"/>
@@ -9967,7 +13128,7 @@
       </w:rPr>
     </w:lvl>
   </w:abstractNum>
-  <w:abstractNum w:abstractNumId="20" w15:restartNumberingAfterBreak="0">
+  <w:abstractNum w:abstractNumId="23" w15:restartNumberingAfterBreak="0">
     <w:nsid w:val="4B99756C"/>
     <w:multiLevelType w:val="multilevel"/>
     <w:tmpl w:val="23946D3C"/>
@@ -10080,7 +13241,7 @@
       </w:rPr>
     </w:lvl>
   </w:abstractNum>
-  <w:abstractNum w:abstractNumId="21" w15:restartNumberingAfterBreak="0">
+  <w:abstractNum w:abstractNumId="24" w15:restartNumberingAfterBreak="0">
     <w:nsid w:val="4D546519"/>
     <w:multiLevelType w:val="multilevel"/>
     <w:tmpl w:val="860C1C96"/>
@@ -10193,7 +13354,7 @@
       </w:rPr>
     </w:lvl>
   </w:abstractNum>
-  <w:abstractNum w:abstractNumId="22" w15:restartNumberingAfterBreak="0">
+  <w:abstractNum w:abstractNumId="25" w15:restartNumberingAfterBreak="0">
     <w:nsid w:val="4F8559B4"/>
     <w:multiLevelType w:val="multilevel"/>
     <w:tmpl w:val="0CE89642"/>
@@ -10306,7 +13467,7 @@
       </w:rPr>
     </w:lvl>
   </w:abstractNum>
-  <w:abstractNum w:abstractNumId="23" w15:restartNumberingAfterBreak="0">
+  <w:abstractNum w:abstractNumId="26" w15:restartNumberingAfterBreak="0">
     <w:nsid w:val="514C0DD4"/>
     <w:multiLevelType w:val="multilevel"/>
     <w:tmpl w:val="54E09C0A"/>
@@ -10419,7 +13580,7 @@
       </w:rPr>
     </w:lvl>
   </w:abstractNum>
-  <w:abstractNum w:abstractNumId="24" w15:restartNumberingAfterBreak="0">
+  <w:abstractNum w:abstractNumId="27" w15:restartNumberingAfterBreak="0">
     <w:nsid w:val="51C379FF"/>
     <w:multiLevelType w:val="multilevel"/>
     <w:tmpl w:val="E4B4728E"/>
@@ -10532,7 +13693,7 @@
       </w:rPr>
     </w:lvl>
   </w:abstractNum>
-  <w:abstractNum w:abstractNumId="25" w15:restartNumberingAfterBreak="0">
+  <w:abstractNum w:abstractNumId="28" w15:restartNumberingAfterBreak="0">
     <w:nsid w:val="59025E17"/>
     <w:multiLevelType w:val="multilevel"/>
     <w:tmpl w:val="C8946BCC"/>
@@ -10645,7 +13806,7 @@
       </w:rPr>
     </w:lvl>
   </w:abstractNum>
-  <w:abstractNum w:abstractNumId="26" w15:restartNumberingAfterBreak="0">
+  <w:abstractNum w:abstractNumId="29" w15:restartNumberingAfterBreak="0">
     <w:nsid w:val="5C8949B2"/>
     <w:multiLevelType w:val="multilevel"/>
     <w:tmpl w:val="D8549AA6"/>
@@ -10758,7 +13919,7 @@
       </w:rPr>
     </w:lvl>
   </w:abstractNum>
-  <w:abstractNum w:abstractNumId="27" w15:restartNumberingAfterBreak="0">
+  <w:abstractNum w:abstractNumId="30" w15:restartNumberingAfterBreak="0">
     <w:nsid w:val="5F7C5BA7"/>
     <w:multiLevelType w:val="multilevel"/>
     <w:tmpl w:val="A7F04ADC"/>
@@ -10871,7 +14032,7 @@
       </w:rPr>
     </w:lvl>
   </w:abstractNum>
-  <w:abstractNum w:abstractNumId="28" w15:restartNumberingAfterBreak="0">
+  <w:abstractNum w:abstractNumId="31" w15:restartNumberingAfterBreak="0">
     <w:nsid w:val="62B16D55"/>
     <w:multiLevelType w:val="multilevel"/>
     <w:tmpl w:val="2F565D0C"/>
@@ -10984,7 +14145,120 @@
       </w:rPr>
     </w:lvl>
   </w:abstractNum>
-  <w:abstractNum w:abstractNumId="29" w15:restartNumberingAfterBreak="0">
+  <w:abstractNum w:abstractNumId="32" w15:restartNumberingAfterBreak="0">
+    <w:nsid w:val="6744636D"/>
+    <w:multiLevelType w:val="multilevel"/>
+    <w:tmpl w:val="3B78D62A"/>
+    <w:lvl w:ilvl="0">
+      <w:start w:val="1"/>
+      <w:numFmt w:val="bullet"/>
+      <w:lvlText w:val="●"/>
+      <w:lvlJc w:val="left"/>
+      <w:pPr>
+        <w:ind w:left="720" w:hanging="360"/>
+      </w:pPr>
+      <w:rPr>
+        <w:u w:val="none"/>
+      </w:rPr>
+    </w:lvl>
+    <w:lvl w:ilvl="1">
+      <w:start w:val="1"/>
+      <w:numFmt w:val="bullet"/>
+      <w:lvlText w:val="○"/>
+      <w:lvlJc w:val="left"/>
+      <w:pPr>
+        <w:ind w:left="1440" w:hanging="360"/>
+      </w:pPr>
+      <w:rPr>
+        <w:u w:val="none"/>
+      </w:rPr>
+    </w:lvl>
+    <w:lvl w:ilvl="2">
+      <w:start w:val="1"/>
+      <w:numFmt w:val="bullet"/>
+      <w:lvlText w:val="■"/>
+      <w:lvlJc w:val="left"/>
+      <w:pPr>
+        <w:ind w:left="2160" w:hanging="360"/>
+      </w:pPr>
+      <w:rPr>
+        <w:u w:val="none"/>
+      </w:rPr>
+    </w:lvl>
+    <w:lvl w:ilvl="3">
+      <w:start w:val="1"/>
+      <w:numFmt w:val="bullet"/>
+      <w:lvlText w:val="●"/>
+      <w:lvlJc w:val="left"/>
+      <w:pPr>
+        <w:ind w:left="2880" w:hanging="360"/>
+      </w:pPr>
+      <w:rPr>
+        <w:u w:val="none"/>
+      </w:rPr>
+    </w:lvl>
+    <w:lvl w:ilvl="4">
+      <w:start w:val="1"/>
+      <w:numFmt w:val="bullet"/>
+      <w:lvlText w:val="○"/>
+      <w:lvlJc w:val="left"/>
+      <w:pPr>
+        <w:ind w:left="3600" w:hanging="360"/>
+      </w:pPr>
+      <w:rPr>
+        <w:u w:val="none"/>
+      </w:rPr>
+    </w:lvl>
+    <w:lvl w:ilvl="5">
+      <w:start w:val="1"/>
+      <w:numFmt w:val="bullet"/>
+      <w:lvlText w:val="■"/>
+      <w:lvlJc w:val="left"/>
+      <w:pPr>
+        <w:ind w:left="4320" w:hanging="360"/>
+      </w:pPr>
+      <w:rPr>
+        <w:u w:val="none"/>
+      </w:rPr>
+    </w:lvl>
+    <w:lvl w:ilvl="6">
+      <w:start w:val="1"/>
+      <w:numFmt w:val="bullet"/>
+      <w:lvlText w:val="●"/>
+      <w:lvlJc w:val="left"/>
+      <w:pPr>
+        <w:ind w:left="5040" w:hanging="360"/>
+      </w:pPr>
+      <w:rPr>
+        <w:u w:val="none"/>
+      </w:rPr>
+    </w:lvl>
+    <w:lvl w:ilvl="7">
+      <w:start w:val="1"/>
+      <w:numFmt w:val="bullet"/>
+      <w:lvlText w:val="○"/>
+      <w:lvlJc w:val="left"/>
+      <w:pPr>
+        <w:ind w:left="5760" w:hanging="360"/>
+      </w:pPr>
+      <w:rPr>
+        <w:u w:val="none"/>
+      </w:rPr>
+    </w:lvl>
+    <w:lvl w:ilvl="8">
+      <w:start w:val="1"/>
+      <w:numFmt w:val="bullet"/>
+      <w:lvlText w:val="■"/>
+      <w:lvlJc w:val="left"/>
+      <w:pPr>
+        <w:ind w:left="6480" w:hanging="360"/>
+      </w:pPr>
+      <w:rPr>
+        <w:u w:val="none"/>
+      </w:rPr>
+    </w:lvl>
+  </w:abstractNum>
+  <w:abstractNum w:abstractNumId="33" w15:restartNumberingAfterBreak="0">
     <w:nsid w:val="69BA476C"/>
     <w:multiLevelType w:val="multilevel"/>
     <w:tmpl w:val="6FA80430"/>
@@ -11097,7 +14371,7 @@
       </w:rPr>
     </w:lvl>
   </w:abstractNum>
-  <w:abstractNum w:abstractNumId="30" w15:restartNumberingAfterBreak="0">
+  <w:abstractNum w:abstractNumId="34" w15:restartNumberingAfterBreak="0">
     <w:nsid w:val="6A992F56"/>
     <w:multiLevelType w:val="multilevel"/>
     <w:tmpl w:val="5C5C90D2"/>
@@ -11210,7 +14484,7 @@
       </w:rPr>
     </w:lvl>
   </w:abstractNum>
-  <w:abstractNum w:abstractNumId="31" w15:restartNumberingAfterBreak="0">
+  <w:abstractNum w:abstractNumId="35" w15:restartNumberingAfterBreak="0">
     <w:nsid w:val="6D7A2253"/>
     <w:multiLevelType w:val="multilevel"/>
     <w:tmpl w:val="0068DF4C"/>
@@ -11323,7 +14597,7 @@
       </w:rPr>
     </w:lvl>
   </w:abstractNum>
-  <w:abstractNum w:abstractNumId="32" w15:restartNumberingAfterBreak="0">
+  <w:abstractNum w:abstractNumId="36" w15:restartNumberingAfterBreak="0">
     <w:nsid w:val="71674491"/>
     <w:multiLevelType w:val="multilevel"/>
     <w:tmpl w:val="67F21C64"/>
@@ -11436,7 +14710,7 @@
       </w:rPr>
     </w:lvl>
   </w:abstractNum>
-  <w:abstractNum w:abstractNumId="33" w15:restartNumberingAfterBreak="0">
+  <w:abstractNum w:abstractNumId="37" w15:restartNumberingAfterBreak="0">
     <w:nsid w:val="72C42AFA"/>
     <w:multiLevelType w:val="multilevel"/>
     <w:tmpl w:val="EB780FFC"/>
@@ -11549,7 +14823,7 @@
       </w:rPr>
     </w:lvl>
   </w:abstractNum>
-  <w:abstractNum w:abstractNumId="34" w15:restartNumberingAfterBreak="0">
+  <w:abstractNum w:abstractNumId="38" w15:restartNumberingAfterBreak="0">
     <w:nsid w:val="76463AAC"/>
     <w:multiLevelType w:val="multilevel"/>
     <w:tmpl w:val="1248BF40"/>
@@ -11662,7 +14936,7 @@
       </w:rPr>
     </w:lvl>
   </w:abstractNum>
-  <w:abstractNum w:abstractNumId="35" w15:restartNumberingAfterBreak="0">
+  <w:abstractNum w:abstractNumId="39" w15:restartNumberingAfterBreak="0">
     <w:nsid w:val="7ACC44EF"/>
     <w:multiLevelType w:val="multilevel"/>
     <w:tmpl w:val="9D14975A"/>
@@ -11775,7 +15049,7 @@
       </w:rPr>
     </w:lvl>
   </w:abstractNum>
-  <w:abstractNum w:abstractNumId="36" w15:restartNumberingAfterBreak="0">
+  <w:abstractNum w:abstractNumId="40" w15:restartNumberingAfterBreak="0">
     <w:nsid w:val="7B7C1066"/>
     <w:multiLevelType w:val="multilevel"/>
     <w:tmpl w:val="7EE6CEFC"/>
@@ -11888,7 +15162,7 @@
       </w:rPr>
     </w:lvl>
   </w:abstractNum>
-  <w:abstractNum w:abstractNumId="37" w15:restartNumberingAfterBreak="0">
+  <w:abstractNum w:abstractNumId="41" w15:restartNumberingAfterBreak="0">
     <w:nsid w:val="7B8B6576"/>
     <w:multiLevelType w:val="multilevel"/>
     <w:tmpl w:val="32D226D0"/>
@@ -12001,7 +15275,7 @@
       </w:rPr>
     </w:lvl>
   </w:abstractNum>
-  <w:abstractNum w:abstractNumId="38" w15:restartNumberingAfterBreak="0">
+  <w:abstractNum w:abstractNumId="42" w15:restartNumberingAfterBreak="0">
     <w:nsid w:val="7D3C3CF0"/>
     <w:multiLevelType w:val="multilevel"/>
     <w:tmpl w:val="1C3C82A8"/>
@@ -12114,7 +15388,7 @@
       </w:rPr>
     </w:lvl>
   </w:abstractNum>
-  <w:abstractNum w:abstractNumId="39" w15:restartNumberingAfterBreak="0">
+  <w:abstractNum w:abstractNumId="43" w15:restartNumberingAfterBreak="0">
     <w:nsid w:val="7DED3666"/>
     <w:multiLevelType w:val="multilevel"/>
     <w:tmpl w:val="6CAA2D56"/>
@@ -12227,7 +15501,7 @@
       </w:rPr>
     </w:lvl>
   </w:abstractNum>
-  <w:abstractNum w:abstractNumId="40" w15:restartNumberingAfterBreak="0">
+  <w:abstractNum w:abstractNumId="44" w15:restartNumberingAfterBreak="0">
     <w:nsid w:val="7F344F27"/>
     <w:multiLevelType w:val="multilevel"/>
     <w:tmpl w:val="950ECB74"/>
@@ -12341,127 +15615,139 @@
     </w:lvl>
   </w:abstractNum>
   <w:num w:numId="1">
-    <w:abstractNumId w:val="34"/>
+    <w:abstractNumId w:val="38"/>
   </w:num>
   <w:num w:numId="2">
-    <w:abstractNumId w:val="19"/>
+    <w:abstractNumId w:val="22"/>
   </w:num>
   <w:num w:numId="3">
-    <w:abstractNumId w:val="17"/>
+    <w:abstractNumId w:val="20"/>
   </w:num>
   <w:num w:numId="4">
-    <w:abstractNumId w:val="13"/>
+    <w:abstractNumId w:val="16"/>
   </w:num>
   <w:num w:numId="5">
-    <w:abstractNumId w:val="37"/>
+    <w:abstractNumId w:val="41"/>
   </w:num>
   <w:num w:numId="6">
-    <w:abstractNumId w:val="31"/>
+    <w:abstractNumId w:val="35"/>
   </w:num>
   <w:num w:numId="7">
-    <w:abstractNumId w:val="5"/>
+    <w:abstractNumId w:val="6"/>
   </w:num>
   <w:num w:numId="8">
-    <w:abstractNumId w:val="26"/>
+    <w:abstractNumId w:val="29"/>
   </w:num>
   <w:num w:numId="9">
-    <w:abstractNumId w:val="10"/>
+    <w:abstractNumId w:val="12"/>
   </w:num>
   <w:num w:numId="10">
-    <w:abstractNumId w:val="21"/>
+    <w:abstractNumId w:val="24"/>
   </w:num>
   <w:num w:numId="11">
-    <w:abstractNumId w:val="38"/>
+    <w:abstractNumId w:val="42"/>
   </w:num>
   <w:num w:numId="12">
     <w:abstractNumId w:val="0"/>
   </w:num>
   <w:num w:numId="13">
-    <w:abstractNumId w:val="29"/>
+    <w:abstractNumId w:val="33"/>
   </w:num>
   <w:num w:numId="14">
-    <w:abstractNumId w:val="33"/>
+    <w:abstractNumId w:val="37"/>
   </w:num>
   <w:num w:numId="15">
-    <w:abstractNumId w:val="18"/>
+    <w:abstractNumId w:val="21"/>
   </w:num>
   <w:num w:numId="16">
-    <w:abstractNumId w:val="24"/>
+    <w:abstractNumId w:val="27"/>
   </w:num>
   <w:num w:numId="17">
+    <w:abstractNumId w:val="11"/>
+  </w:num>
+  <w:num w:numId="18">
+    <w:abstractNumId w:val="43"/>
+  </w:num>
+  <w:num w:numId="19">
+    <w:abstractNumId w:val="31"/>
+  </w:num>
+  <w:num w:numId="20">
+    <w:abstractNumId w:val="3"/>
+  </w:num>
+  <w:num w:numId="21">
+    <w:abstractNumId w:val="25"/>
+  </w:num>
+  <w:num w:numId="22">
+    <w:abstractNumId w:val="4"/>
+  </w:num>
+  <w:num w:numId="23">
+    <w:abstractNumId w:val="13"/>
+  </w:num>
+  <w:num w:numId="24">
+    <w:abstractNumId w:val="36"/>
+  </w:num>
+  <w:num w:numId="25">
+    <w:abstractNumId w:val="39"/>
+  </w:num>
+  <w:num w:numId="26">
+    <w:abstractNumId w:val="40"/>
+  </w:num>
+  <w:num w:numId="27">
     <w:abstractNumId w:val="9"/>
   </w:num>
-  <w:num w:numId="18">
-    <w:abstractNumId w:val="39"/>
+  <w:num w:numId="28">
+    <w:abstractNumId w:val="30"/>
   </w:num>
-  <w:num w:numId="19">
+  <w:num w:numId="29">
+    <w:abstractNumId w:val="23"/>
+  </w:num>
+  <w:num w:numId="30">
+    <w:abstractNumId w:val="44"/>
+  </w:num>
+  <w:num w:numId="31">
     <w:abstractNumId w:val="28"/>
   </w:num>
-  <w:num w:numId="20">
-    <w:abstractNumId w:val="2"/>
-  </w:num>
-  <w:num w:numId="21">
-    <w:abstractNumId w:val="22"/>
-  </w:num>
-  <w:num w:numId="22">
-    <w:abstractNumId w:val="3"/>
-  </w:num>
-  <w:num w:numId="23">
-    <w:abstractNumId w:val="11"/>
-  </w:num>
-  <w:num w:numId="24">
-    <w:abstractNumId w:val="32"/>
-  </w:num>
-  <w:num w:numId="25">
-    <w:abstractNumId w:val="35"/>
-  </w:num>
-  <w:num w:numId="26">
-    <w:abstractNumId w:val="36"/>
-  </w:num>
-  <w:num w:numId="27">
-    <w:abstractNumId w:val="7"/>
-  </w:num>
-  <w:num w:numId="28">
-    <w:abstractNumId w:val="27"/>
-  </w:num>
-  <w:num w:numId="29">
-    <w:abstractNumId w:val="20"/>
-  </w:num>
-  <w:num w:numId="30">
-    <w:abstractNumId w:val="40"/>
-  </w:num>
-  <w:num w:numId="31">
-    <w:abstractNumId w:val="25"/>
-  </w:num>
   <w:num w:numId="32">
-    <w:abstractNumId w:val="30"/>
+    <w:abstractNumId w:val="34"/>
   </w:num>
   <w:num w:numId="33">
-    <w:abstractNumId w:val="8"/>
+    <w:abstractNumId w:val="10"/>
   </w:num>
   <w:num w:numId="34">
-    <w:abstractNumId w:val="15"/>
+    <w:abstractNumId w:val="18"/>
   </w:num>
   <w:num w:numId="35">
     <w:abstractNumId w:val="1"/>
   </w:num>
   <w:num w:numId="36">
-    <w:abstractNumId w:val="12"/>
+    <w:abstractNumId w:val="14"/>
   </w:num>
   <w:num w:numId="37">
-    <w:abstractNumId w:val="16"/>
+    <w:abstractNumId w:val="19"/>
   </w:num>
   <w:num w:numId="38">
-    <w:abstractNumId w:val="4"/>
+    <w:abstractNumId w:val="5"/>
   </w:num>
   <w:num w:numId="39">
-    <w:abstractNumId w:val="6"/>
+    <w:abstractNumId w:val="8"/>
   </w:num>
   <w:num w:numId="40">
-    <w:abstractNumId w:val="14"/>
+    <w:abstractNumId w:val="17"/>
   </w:num>
   <w:num w:numId="41">
-    <w:abstractNumId w:val="23"/>
+    <w:abstractNumId w:val="26"/>
+  </w:num>
+  <w:num w:numId="42">
+    <w:abstractNumId w:val="7"/>
+  </w:num>
+  <w:num w:numId="43">
+    <w:abstractNumId w:val="15"/>
+  </w:num>
+  <w:num w:numId="44">
+    <w:abstractNumId w:val="2"/>
+  </w:num>
+  <w:num w:numId="45">
+    <w:abstractNumId w:val="32"/>
   </w:num>
 </w:numbering>
 </file>
@@ -12935,7 +16221,6 @@
     <w:next w:val="Normal"/>
     <w:link w:val="Heading4Char"/>
     <w:uiPriority w:val="9"/>
-    <w:semiHidden/>
     <w:unhideWhenUsed/>
     <w:qFormat/>
     <w:rsid w:val="0057530C"/>
@@ -13043,7 +16328,6 @@
     <w:basedOn w:val="DefaultParagraphFont"/>
     <w:link w:val="Heading4"/>
     <w:uiPriority w:val="9"/>
-    <w:semiHidden/>
     <w:rsid w:val="0057530C"/>
     <w:rPr>
       <w:rFonts w:asciiTheme="majorHAnsi" w:eastAsiaTheme="majorEastAsia" w:hAnsiTheme="majorHAnsi" w:cstheme="majorBidi"/>
@@ -13452,7 +16736,7 @@
 </file>
 
 <file path=customXml/itemProps1.xml><?xml version="1.0" encoding="utf-8"?>
-<ds:datastoreItem xmlns:ds="http://schemas.openxmlformats.org/officeDocument/2006/customXml" ds:itemID="{A3BF3FA5-B416-4616-916B-0F4CA4582DB0}">
+<ds:datastoreItem xmlns:ds="http://schemas.openxmlformats.org/officeDocument/2006/customXml" ds:itemID="{2032100C-E7D8-43B4-B65B-48DFB1A72B9D}">
   <ds:schemaRefs>
     <ds:schemaRef ds:uri="http://schemas.openxmlformats.org/officeDocument/2006/bibliography"/>
   </ds:schemaRefs>

</xml_diff>